<commit_message>
update sql file and docx
</commit_message>
<xml_diff>
--- a/BD-realizatsiya.docx
+++ b/BD-realizatsiya.docx
@@ -89,8 +89,8 @@
       </w:tblPr>
       <w:tblGrid>
         <w:gridCol w:w="1555"/>
-        <w:gridCol w:w="850"/>
-        <w:gridCol w:w="3119"/>
+        <w:gridCol w:w="992"/>
+        <w:gridCol w:w="2977"/>
         <w:gridCol w:w="1701"/>
         <w:gridCol w:w="1984"/>
         <w:gridCol w:w="1276"/>
@@ -122,7 +122,7 @@
         </w:tc>
         <w:tc>
           <w:tcPr>
-            <w:tcW w:w="850" w:type="dxa"/>
+            <w:tcW w:w="992" w:type="dxa"/>
           </w:tcPr>
           <w:p>
             <w:pPr>
@@ -147,7 +147,7 @@
         </w:tc>
         <w:tc>
           <w:tcPr>
-            <w:tcW w:w="3119" w:type="dxa"/>
+            <w:tcW w:w="2977" w:type="dxa"/>
           </w:tcPr>
           <w:p>
             <w:pPr>
@@ -377,7 +377,7 @@
         </w:tc>
         <w:tc>
           <w:tcPr>
-            <w:tcW w:w="850" w:type="dxa"/>
+            <w:tcW w:w="992" w:type="dxa"/>
           </w:tcPr>
           <w:p>
             <w:pPr>
@@ -411,32 +411,66 @@
                 <w:sz w:val="28"/>
                 <w:szCs w:val="28"/>
               </w:rPr>
+              <w:t>4</w:t>
+            </w:r>
+            <w:r>
+              <w:rPr>
+                <w:rFonts w:ascii="Times New Roman" w:hAnsi="Times New Roman" w:cs="Times New Roman"/>
+                <w:sz w:val="28"/>
+                <w:szCs w:val="28"/>
+              </w:rPr>
               <w:t>)</w:t>
             </w:r>
           </w:p>
         </w:tc>
         <w:tc>
           <w:tcPr>
-            <w:tcW w:w="3119" w:type="dxa"/>
-          </w:tcPr>
-          <w:p>
-            <w:pPr>
-              <w:ind w:left="-426" w:firstLine="425"/>
-              <w:rPr>
-                <w:rFonts w:ascii="Times New Roman" w:hAnsi="Times New Roman" w:cs="Times New Roman"/>
-                <w:sz w:val="28"/>
-                <w:szCs w:val="28"/>
-                <w:lang w:val="en-US"/>
-              </w:rPr>
-            </w:pPr>
-            <w:r>
-              <w:rPr>
-                <w:rFonts w:ascii="Times New Roman" w:hAnsi="Times New Roman" w:cs="Times New Roman"/>
-                <w:sz w:val="28"/>
-                <w:szCs w:val="28"/>
-                <w:lang w:val="en-US"/>
-              </w:rPr>
-              <w:t>(int)</w:t>
+            <w:tcW w:w="2977" w:type="dxa"/>
+          </w:tcPr>
+          <w:p>
+            <w:pPr>
+              <w:ind w:left="-426" w:firstLine="425"/>
+              <w:rPr>
+                <w:rFonts w:ascii="Times New Roman" w:hAnsi="Times New Roman" w:cs="Times New Roman"/>
+                <w:sz w:val="28"/>
+                <w:szCs w:val="28"/>
+                <w:lang w:val="en-US"/>
+              </w:rPr>
+            </w:pPr>
+            <w:r>
+              <w:rPr>
+                <w:rFonts w:ascii="Times New Roman" w:hAnsi="Times New Roman" w:cs="Times New Roman"/>
+                <w:sz w:val="28"/>
+                <w:szCs w:val="28"/>
+                <w:lang w:val="en-US"/>
+              </w:rPr>
+              <w:t>(</w:t>
+            </w:r>
+            <w:r>
+              <w:rPr>
+                <w:rFonts w:ascii="Times New Roman" w:hAnsi="Times New Roman" w:cs="Times New Roman"/>
+                <w:sz w:val="28"/>
+                <w:szCs w:val="28"/>
+                <w:lang w:val="en-US"/>
+              </w:rPr>
+              <w:t>int</w:t>
+            </w:r>
+            <w:r>
+              <w:rPr>
+                <w:rFonts w:ascii="Times New Roman" w:hAnsi="Times New Roman" w:cs="Times New Roman"/>
+                <w:sz w:val="28"/>
+                <w:szCs w:val="28"/>
+              </w:rPr>
+              <w:t>4</w:t>
+            </w:r>
+            <w:r>
+              <w:rPr>
+                <w:rFonts w:ascii="Times New Roman" w:hAnsi="Times New Roman" w:cs="Times New Roman"/>
+                <w:sz w:val="28"/>
+                <w:szCs w:val="28"/>
+                <w:lang w:val="en-US"/>
+              </w:rPr>
+              <w:t>)</w:t>
             </w:r>
           </w:p>
         </w:tc>
@@ -461,7 +495,33 @@
                 <w:szCs w:val="28"/>
                 <w:lang w:val="en-US"/>
               </w:rPr>
-              <w:t>(int)</w:t>
+              <w:t>(</w:t>
+            </w:r>
+            <w:r>
+              <w:rPr>
+                <w:rFonts w:ascii="Times New Roman" w:hAnsi="Times New Roman" w:cs="Times New Roman"/>
+                <w:sz w:val="28"/>
+                <w:szCs w:val="28"/>
+                <w:lang w:val="en-US"/>
+              </w:rPr>
+              <w:t>int</w:t>
+            </w:r>
+            <w:r>
+              <w:rPr>
+                <w:rFonts w:ascii="Times New Roman" w:hAnsi="Times New Roman" w:cs="Times New Roman"/>
+                <w:sz w:val="28"/>
+                <w:szCs w:val="28"/>
+              </w:rPr>
+              <w:t>4</w:t>
+            </w:r>
+            <w:r>
+              <w:rPr>
+                <w:rFonts w:ascii="Times New Roman" w:hAnsi="Times New Roman" w:cs="Times New Roman"/>
+                <w:sz w:val="28"/>
+                <w:szCs w:val="28"/>
+                <w:lang w:val="en-US"/>
+              </w:rPr>
+              <w:t>)</w:t>
             </w:r>
           </w:p>
         </w:tc>
@@ -486,7 +546,33 @@
                 <w:szCs w:val="28"/>
                 <w:lang w:val="en-US"/>
               </w:rPr>
-              <w:t>(int)</w:t>
+              <w:t>(</w:t>
+            </w:r>
+            <w:r>
+              <w:rPr>
+                <w:rFonts w:ascii="Times New Roman" w:hAnsi="Times New Roman" w:cs="Times New Roman"/>
+                <w:sz w:val="28"/>
+                <w:szCs w:val="28"/>
+                <w:lang w:val="en-US"/>
+              </w:rPr>
+              <w:t>int</w:t>
+            </w:r>
+            <w:r>
+              <w:rPr>
+                <w:rFonts w:ascii="Times New Roman" w:hAnsi="Times New Roman" w:cs="Times New Roman"/>
+                <w:sz w:val="28"/>
+                <w:szCs w:val="28"/>
+              </w:rPr>
+              <w:t>4</w:t>
+            </w:r>
+            <w:r>
+              <w:rPr>
+                <w:rFonts w:ascii="Times New Roman" w:hAnsi="Times New Roman" w:cs="Times New Roman"/>
+                <w:sz w:val="28"/>
+                <w:szCs w:val="28"/>
+                <w:lang w:val="en-US"/>
+              </w:rPr>
+              <w:t>)</w:t>
             </w:r>
           </w:p>
         </w:tc>
@@ -558,7 +644,7 @@
         </w:tc>
         <w:tc>
           <w:tcPr>
-            <w:tcW w:w="850" w:type="dxa"/>
+            <w:tcW w:w="992" w:type="dxa"/>
           </w:tcPr>
           <w:p>
             <w:pPr>
@@ -590,7 +676,7 @@
         </w:tc>
         <w:tc>
           <w:tcPr>
-            <w:tcW w:w="3119" w:type="dxa"/>
+            <w:tcW w:w="2977" w:type="dxa"/>
           </w:tcPr>
           <w:p>
             <w:pPr>
@@ -754,15 +840,7 @@
           <w:sz w:val="28"/>
           <w:szCs w:val="28"/>
         </w:rPr>
-        <w:t xml:space="preserve"> - </w:t>
-      </w:r>
-      <w:r>
-        <w:rPr>
-          <w:rFonts w:ascii="Times New Roman" w:hAnsi="Times New Roman" w:cs="Times New Roman"/>
-          <w:sz w:val="28"/>
-          <w:szCs w:val="28"/>
-        </w:rPr>
-        <w:t xml:space="preserve">номер </w:t>
+        <w:t xml:space="preserve"> - номер </w:t>
       </w:r>
       <w:r>
         <w:rPr>
@@ -1241,6 +1319,14 @@
                 <w:sz w:val="28"/>
                 <w:szCs w:val="28"/>
               </w:rPr>
+              <w:t>4</w:t>
+            </w:r>
+            <w:r>
+              <w:rPr>
+                <w:rFonts w:ascii="Times New Roman" w:hAnsi="Times New Roman" w:cs="Times New Roman"/>
+                <w:sz w:val="28"/>
+                <w:szCs w:val="28"/>
+              </w:rPr>
               <w:t>)</w:t>
             </w:r>
           </w:p>
@@ -1621,6 +1707,7 @@
         <w:gridCol w:w="1180"/>
         <w:gridCol w:w="1148"/>
         <w:gridCol w:w="1506"/>
+        <w:gridCol w:w="1537"/>
       </w:tblGrid>
       <w:tr>
         <w:tc>
@@ -1718,6 +1805,42 @@
             </w:r>
           </w:p>
         </w:tc>
+        <w:tc>
+          <w:tcPr>
+            <w:tcW w:w="1506" w:type="dxa"/>
+          </w:tcPr>
+          <w:p>
+            <w:pPr>
+              <w:ind w:left="-426" w:firstLine="425"/>
+              <w:rPr>
+                <w:rFonts w:ascii="Times New Roman" w:hAnsi="Times New Roman" w:cs="Times New Roman"/>
+                <w:sz w:val="28"/>
+                <w:szCs w:val="28"/>
+                <w:lang w:val="en-US"/>
+              </w:rPr>
+            </w:pPr>
+            <w:proofErr w:type="spellStart"/>
+            <w:r>
+              <w:rPr>
+                <w:rFonts w:ascii="Times New Roman" w:hAnsi="Times New Roman" w:cs="Times New Roman"/>
+                <w:sz w:val="28"/>
+                <w:szCs w:val="28"/>
+                <w:lang w:val="en-US"/>
+              </w:rPr>
+              <w:t>id_</w:t>
+            </w:r>
+            <w:r>
+              <w:rPr>
+                <w:rFonts w:ascii="Times New Roman" w:hAnsi="Times New Roman" w:cs="Times New Roman"/>
+                <w:sz w:val="28"/>
+                <w:szCs w:val="28"/>
+                <w:lang w:val="en-US"/>
+              </w:rPr>
+              <w:t>platform</w:t>
+            </w:r>
+            <w:proofErr w:type="spellEnd"/>
+          </w:p>
+        </w:tc>
       </w:tr>
       <w:tr>
         <w:tc>
@@ -1763,7 +1886,33 @@
                 <w:szCs w:val="28"/>
                 <w:lang w:val="en-US"/>
               </w:rPr>
-              <w:t>(int)</w:t>
+              <w:t>(</w:t>
+            </w:r>
+            <w:r>
+              <w:rPr>
+                <w:rFonts w:ascii="Times New Roman" w:hAnsi="Times New Roman" w:cs="Times New Roman"/>
+                <w:sz w:val="28"/>
+                <w:szCs w:val="28"/>
+                <w:lang w:val="en-US"/>
+              </w:rPr>
+              <w:t>int</w:t>
+            </w:r>
+            <w:r>
+              <w:rPr>
+                <w:rFonts w:ascii="Times New Roman" w:hAnsi="Times New Roman" w:cs="Times New Roman"/>
+                <w:sz w:val="28"/>
+                <w:szCs w:val="28"/>
+              </w:rPr>
+              <w:t>4</w:t>
+            </w:r>
+            <w:r>
+              <w:rPr>
+                <w:rFonts w:ascii="Times New Roman" w:hAnsi="Times New Roman" w:cs="Times New Roman"/>
+                <w:sz w:val="28"/>
+                <w:szCs w:val="28"/>
+                <w:lang w:val="en-US"/>
+              </w:rPr>
+              <w:t>)</w:t>
             </w:r>
           </w:p>
         </w:tc>
@@ -1787,7 +1936,33 @@
                 <w:szCs w:val="28"/>
                 <w:lang w:val="en-US"/>
               </w:rPr>
-              <w:t>(int)</w:t>
+              <w:t>(</w:t>
+            </w:r>
+            <w:r>
+              <w:rPr>
+                <w:rFonts w:ascii="Times New Roman" w:hAnsi="Times New Roman" w:cs="Times New Roman"/>
+                <w:sz w:val="28"/>
+                <w:szCs w:val="28"/>
+                <w:lang w:val="en-US"/>
+              </w:rPr>
+              <w:t>int</w:t>
+            </w:r>
+            <w:r>
+              <w:rPr>
+                <w:rFonts w:ascii="Times New Roman" w:hAnsi="Times New Roman" w:cs="Times New Roman"/>
+                <w:sz w:val="28"/>
+                <w:szCs w:val="28"/>
+              </w:rPr>
+              <w:t>4</w:t>
+            </w:r>
+            <w:r>
+              <w:rPr>
+                <w:rFonts w:ascii="Times New Roman" w:hAnsi="Times New Roman" w:cs="Times New Roman"/>
+                <w:sz w:val="28"/>
+                <w:szCs w:val="28"/>
+                <w:lang w:val="en-US"/>
+              </w:rPr>
+              <w:t>)</w:t>
             </w:r>
           </w:p>
         </w:tc>
@@ -1826,6 +2001,47 @@
                 <w:rFonts w:ascii="Times New Roman" w:hAnsi="Times New Roman" w:cs="Times New Roman"/>
                 <w:sz w:val="28"/>
                 <w:szCs w:val="28"/>
+              </w:rPr>
+              <w:t>)</w:t>
+            </w:r>
+          </w:p>
+        </w:tc>
+        <w:tc>
+          <w:tcPr>
+            <w:tcW w:w="1506" w:type="dxa"/>
+          </w:tcPr>
+          <w:p>
+            <w:pPr>
+              <w:ind w:left="-426" w:firstLine="425"/>
+              <w:rPr>
+                <w:rFonts w:ascii="Times New Roman" w:hAnsi="Times New Roman" w:cs="Times New Roman"/>
+                <w:sz w:val="28"/>
+                <w:szCs w:val="28"/>
+              </w:rPr>
+            </w:pPr>
+            <w:r>
+              <w:rPr>
+                <w:rFonts w:ascii="Times New Roman" w:hAnsi="Times New Roman" w:cs="Times New Roman"/>
+                <w:sz w:val="28"/>
+                <w:szCs w:val="28"/>
+                <w:lang w:val="en-US"/>
+              </w:rPr>
+              <w:t>(int</w:t>
+            </w:r>
+            <w:r>
+              <w:rPr>
+                <w:rFonts w:ascii="Times New Roman" w:hAnsi="Times New Roman" w:cs="Times New Roman"/>
+                <w:sz w:val="28"/>
+                <w:szCs w:val="28"/>
+              </w:rPr>
+              <w:t>4</w:t>
+            </w:r>
+            <w:r>
+              <w:rPr>
+                <w:rFonts w:ascii="Times New Roman" w:hAnsi="Times New Roman" w:cs="Times New Roman"/>
+                <w:sz w:val="28"/>
+                <w:szCs w:val="28"/>
+                <w:lang w:val="en-US"/>
               </w:rPr>
               <w:t>)</w:t>
             </w:r>
@@ -1918,6 +2134,30 @@
                 <w:szCs w:val="28"/>
               </w:rPr>
             </w:pPr>
+          </w:p>
+        </w:tc>
+        <w:tc>
+          <w:tcPr>
+            <w:tcW w:w="1506" w:type="dxa"/>
+          </w:tcPr>
+          <w:p>
+            <w:pPr>
+              <w:ind w:left="-426" w:firstLine="425"/>
+              <w:rPr>
+                <w:rFonts w:ascii="Times New Roman" w:hAnsi="Times New Roman" w:cs="Times New Roman"/>
+                <w:sz w:val="28"/>
+                <w:szCs w:val="28"/>
+              </w:rPr>
+            </w:pPr>
+            <w:r>
+              <w:rPr>
+                <w:rFonts w:ascii="Times New Roman" w:hAnsi="Times New Roman" w:cs="Times New Roman"/>
+                <w:sz w:val="28"/>
+                <w:szCs w:val="28"/>
+                <w:lang w:val="en-US"/>
+              </w:rPr>
+              <w:t>FK</w:t>
+            </w:r>
           </w:p>
         </w:tc>
       </w:tr>
@@ -2147,6 +2387,59 @@
           <w:szCs w:val="28"/>
         </w:rPr>
         <w:t>°).</w:t>
+      </w:r>
+    </w:p>
+    <w:p>
+      <w:pPr>
+        <w:ind w:left="-426" w:firstLine="1134"/>
+        <w:jc w:val="both"/>
+        <w:rPr>
+          <w:rFonts w:ascii="Times New Roman" w:hAnsi="Times New Roman" w:cs="Times New Roman"/>
+          <w:sz w:val="28"/>
+          <w:szCs w:val="28"/>
+        </w:rPr>
+      </w:pPr>
+      <w:r>
+        <w:rPr>
+          <w:rFonts w:ascii="Times New Roman" w:hAnsi="Times New Roman" w:cs="Times New Roman"/>
+          <w:sz w:val="28"/>
+          <w:szCs w:val="28"/>
+          <w:lang w:val="en-US"/>
+        </w:rPr>
+        <w:t>id</w:t>
+      </w:r>
+      <w:r>
+        <w:rPr>
+          <w:rFonts w:ascii="Times New Roman" w:hAnsi="Times New Roman" w:cs="Times New Roman"/>
+          <w:sz w:val="28"/>
+          <w:szCs w:val="28"/>
+        </w:rPr>
+        <w:t>_</w:t>
+      </w:r>
+      <w:r>
+        <w:rPr>
+          <w:rFonts w:ascii="Times New Roman" w:hAnsi="Times New Roman" w:cs="Times New Roman"/>
+          <w:sz w:val="28"/>
+          <w:szCs w:val="28"/>
+          <w:lang w:val="en-US"/>
+        </w:rPr>
+        <w:t>platform</w:t>
+      </w:r>
+      <w:r>
+        <w:rPr>
+          <w:rFonts w:ascii="Times New Roman" w:hAnsi="Times New Roman" w:cs="Times New Roman"/>
+          <w:sz w:val="28"/>
+          <w:szCs w:val="28"/>
+        </w:rPr>
+        <w:t xml:space="preserve"> – </w:t>
+      </w:r>
+      <w:r>
+        <w:rPr>
+          <w:rFonts w:ascii="Times New Roman" w:hAnsi="Times New Roman" w:cs="Times New Roman"/>
+          <w:sz w:val="28"/>
+          <w:szCs w:val="28"/>
+        </w:rPr>
+        <w:t>номер площадки на которой располагается ДГУ.</w:t>
       </w:r>
     </w:p>
     <w:p>
@@ -2200,15 +2493,15 @@
       </w:tblPr>
       <w:tblGrid>
         <w:gridCol w:w="1786"/>
-        <w:gridCol w:w="806"/>
+        <w:gridCol w:w="838"/>
         <w:gridCol w:w="915"/>
         <w:gridCol w:w="1009"/>
         <w:gridCol w:w="1615"/>
         <w:gridCol w:w="1398"/>
-        <w:gridCol w:w="698"/>
-        <w:gridCol w:w="698"/>
-        <w:gridCol w:w="698"/>
-        <w:gridCol w:w="726"/>
+        <w:gridCol w:w="838"/>
+        <w:gridCol w:w="838"/>
+        <w:gridCol w:w="838"/>
+        <w:gridCol w:w="838"/>
       </w:tblGrid>
       <w:tr>
         <w:tc>
@@ -2756,6 +3049,14 @@
                 <w:sz w:val="28"/>
                 <w:szCs w:val="28"/>
               </w:rPr>
+              <w:t>4</w:t>
+            </w:r>
+            <w:r>
+              <w:rPr>
+                <w:rFonts w:ascii="Times New Roman" w:hAnsi="Times New Roman" w:cs="Times New Roman"/>
+                <w:sz w:val="28"/>
+                <w:szCs w:val="28"/>
+              </w:rPr>
               <w:t>)</w:t>
             </w:r>
           </w:p>
@@ -2781,7 +3082,33 @@
                 <w:szCs w:val="28"/>
                 <w:lang w:val="en-US"/>
               </w:rPr>
-              <w:t>(int)</w:t>
+              <w:t>(</w:t>
+            </w:r>
+            <w:r>
+              <w:rPr>
+                <w:rFonts w:ascii="Times New Roman" w:hAnsi="Times New Roman" w:cs="Times New Roman"/>
+                <w:sz w:val="28"/>
+                <w:szCs w:val="28"/>
+                <w:lang w:val="en-US"/>
+              </w:rPr>
+              <w:t>int</w:t>
+            </w:r>
+            <w:r>
+              <w:rPr>
+                <w:rFonts w:ascii="Times New Roman" w:hAnsi="Times New Roman" w:cs="Times New Roman"/>
+                <w:sz w:val="28"/>
+                <w:szCs w:val="28"/>
+              </w:rPr>
+              <w:t>4</w:t>
+            </w:r>
+            <w:r>
+              <w:rPr>
+                <w:rFonts w:ascii="Times New Roman" w:hAnsi="Times New Roman" w:cs="Times New Roman"/>
+                <w:sz w:val="28"/>
+                <w:szCs w:val="28"/>
+                <w:lang w:val="en-US"/>
+              </w:rPr>
+              <w:t>)</w:t>
             </w:r>
           </w:p>
         </w:tc>
@@ -2805,7 +3132,33 @@
                 <w:szCs w:val="28"/>
                 <w:lang w:val="en-US"/>
               </w:rPr>
-              <w:t>(int)</w:t>
+              <w:t>(</w:t>
+            </w:r>
+            <w:r>
+              <w:rPr>
+                <w:rFonts w:ascii="Times New Roman" w:hAnsi="Times New Roman" w:cs="Times New Roman"/>
+                <w:sz w:val="28"/>
+                <w:szCs w:val="28"/>
+                <w:lang w:val="en-US"/>
+              </w:rPr>
+              <w:t>int</w:t>
+            </w:r>
+            <w:r>
+              <w:rPr>
+                <w:rFonts w:ascii="Times New Roman" w:hAnsi="Times New Roman" w:cs="Times New Roman"/>
+                <w:sz w:val="28"/>
+                <w:szCs w:val="28"/>
+              </w:rPr>
+              <w:t>4</w:t>
+            </w:r>
+            <w:r>
+              <w:rPr>
+                <w:rFonts w:ascii="Times New Roman" w:hAnsi="Times New Roman" w:cs="Times New Roman"/>
+                <w:sz w:val="28"/>
+                <w:szCs w:val="28"/>
+                <w:lang w:val="en-US"/>
+              </w:rPr>
+              <w:t>)</w:t>
             </w:r>
           </w:p>
         </w:tc>
@@ -2830,7 +3183,33 @@
                 <w:szCs w:val="28"/>
                 <w:lang w:val="en-US"/>
               </w:rPr>
-              <w:t>(int)</w:t>
+              <w:t>(</w:t>
+            </w:r>
+            <w:r>
+              <w:rPr>
+                <w:rFonts w:ascii="Times New Roman" w:hAnsi="Times New Roman" w:cs="Times New Roman"/>
+                <w:sz w:val="28"/>
+                <w:szCs w:val="28"/>
+                <w:lang w:val="en-US"/>
+              </w:rPr>
+              <w:t>int</w:t>
+            </w:r>
+            <w:r>
+              <w:rPr>
+                <w:rFonts w:ascii="Times New Roman" w:hAnsi="Times New Roman" w:cs="Times New Roman"/>
+                <w:sz w:val="28"/>
+                <w:szCs w:val="28"/>
+              </w:rPr>
+              <w:t>4</w:t>
+            </w:r>
+            <w:r>
+              <w:rPr>
+                <w:rFonts w:ascii="Times New Roman" w:hAnsi="Times New Roman" w:cs="Times New Roman"/>
+                <w:sz w:val="28"/>
+                <w:szCs w:val="28"/>
+                <w:lang w:val="en-US"/>
+              </w:rPr>
+              <w:t>)</w:t>
             </w:r>
           </w:p>
         </w:tc>
@@ -2855,7 +3234,33 @@
                 <w:szCs w:val="28"/>
                 <w:lang w:val="en-US"/>
               </w:rPr>
-              <w:t>(int)</w:t>
+              <w:t>(</w:t>
+            </w:r>
+            <w:r>
+              <w:rPr>
+                <w:rFonts w:ascii="Times New Roman" w:hAnsi="Times New Roman" w:cs="Times New Roman"/>
+                <w:sz w:val="28"/>
+                <w:szCs w:val="28"/>
+                <w:lang w:val="en-US"/>
+              </w:rPr>
+              <w:t>int</w:t>
+            </w:r>
+            <w:r>
+              <w:rPr>
+                <w:rFonts w:ascii="Times New Roman" w:hAnsi="Times New Roman" w:cs="Times New Roman"/>
+                <w:sz w:val="28"/>
+                <w:szCs w:val="28"/>
+              </w:rPr>
+              <w:t>4</w:t>
+            </w:r>
+            <w:r>
+              <w:rPr>
+                <w:rFonts w:ascii="Times New Roman" w:hAnsi="Times New Roman" w:cs="Times New Roman"/>
+                <w:sz w:val="28"/>
+                <w:szCs w:val="28"/>
+                <w:lang w:val="en-US"/>
+              </w:rPr>
+              <w:t>)</w:t>
             </w:r>
           </w:p>
         </w:tc>
@@ -2880,7 +3285,33 @@
                 <w:szCs w:val="28"/>
                 <w:lang w:val="en-US"/>
               </w:rPr>
-              <w:t>(int)</w:t>
+              <w:t>(</w:t>
+            </w:r>
+            <w:r>
+              <w:rPr>
+                <w:rFonts w:ascii="Times New Roman" w:hAnsi="Times New Roman" w:cs="Times New Roman"/>
+                <w:sz w:val="28"/>
+                <w:szCs w:val="28"/>
+                <w:lang w:val="en-US"/>
+              </w:rPr>
+              <w:t>int</w:t>
+            </w:r>
+            <w:r>
+              <w:rPr>
+                <w:rFonts w:ascii="Times New Roman" w:hAnsi="Times New Roman" w:cs="Times New Roman"/>
+                <w:sz w:val="28"/>
+                <w:szCs w:val="28"/>
+              </w:rPr>
+              <w:t>4</w:t>
+            </w:r>
+            <w:r>
+              <w:rPr>
+                <w:rFonts w:ascii="Times New Roman" w:hAnsi="Times New Roman" w:cs="Times New Roman"/>
+                <w:sz w:val="28"/>
+                <w:szCs w:val="28"/>
+                <w:lang w:val="en-US"/>
+              </w:rPr>
+              <w:t>)</w:t>
             </w:r>
           </w:p>
         </w:tc>
@@ -2905,7 +3336,33 @@
                 <w:szCs w:val="28"/>
                 <w:lang w:val="en-US"/>
               </w:rPr>
-              <w:t>(int)</w:t>
+              <w:t>(</w:t>
+            </w:r>
+            <w:r>
+              <w:rPr>
+                <w:rFonts w:ascii="Times New Roman" w:hAnsi="Times New Roman" w:cs="Times New Roman"/>
+                <w:sz w:val="28"/>
+                <w:szCs w:val="28"/>
+                <w:lang w:val="en-US"/>
+              </w:rPr>
+              <w:t>int</w:t>
+            </w:r>
+            <w:r>
+              <w:rPr>
+                <w:rFonts w:ascii="Times New Roman" w:hAnsi="Times New Roman" w:cs="Times New Roman"/>
+                <w:sz w:val="28"/>
+                <w:szCs w:val="28"/>
+              </w:rPr>
+              <w:t>4</w:t>
+            </w:r>
+            <w:r>
+              <w:rPr>
+                <w:rFonts w:ascii="Times New Roman" w:hAnsi="Times New Roman" w:cs="Times New Roman"/>
+                <w:sz w:val="28"/>
+                <w:szCs w:val="28"/>
+                <w:lang w:val="en-US"/>
+              </w:rPr>
+              <w:t>)</w:t>
             </w:r>
           </w:p>
         </w:tc>
@@ -2930,7 +3387,33 @@
                 <w:szCs w:val="28"/>
                 <w:lang w:val="en-US"/>
               </w:rPr>
-              <w:t>(int)</w:t>
+              <w:t>(</w:t>
+            </w:r>
+            <w:r>
+              <w:rPr>
+                <w:rFonts w:ascii="Times New Roman" w:hAnsi="Times New Roman" w:cs="Times New Roman"/>
+                <w:sz w:val="28"/>
+                <w:szCs w:val="28"/>
+                <w:lang w:val="en-US"/>
+              </w:rPr>
+              <w:t>int</w:t>
+            </w:r>
+            <w:r>
+              <w:rPr>
+                <w:rFonts w:ascii="Times New Roman" w:hAnsi="Times New Roman" w:cs="Times New Roman"/>
+                <w:sz w:val="28"/>
+                <w:szCs w:val="28"/>
+              </w:rPr>
+              <w:t>4</w:t>
+            </w:r>
+            <w:r>
+              <w:rPr>
+                <w:rFonts w:ascii="Times New Roman" w:hAnsi="Times New Roman" w:cs="Times New Roman"/>
+                <w:sz w:val="28"/>
+                <w:szCs w:val="28"/>
+                <w:lang w:val="en-US"/>
+              </w:rPr>
+              <w:t>)</w:t>
             </w:r>
           </w:p>
         </w:tc>
@@ -2955,7 +3438,33 @@
                 <w:szCs w:val="28"/>
                 <w:lang w:val="en-US"/>
               </w:rPr>
-              <w:t>(int)</w:t>
+              <w:t>(</w:t>
+            </w:r>
+            <w:r>
+              <w:rPr>
+                <w:rFonts w:ascii="Times New Roman" w:hAnsi="Times New Roman" w:cs="Times New Roman"/>
+                <w:sz w:val="28"/>
+                <w:szCs w:val="28"/>
+                <w:lang w:val="en-US"/>
+              </w:rPr>
+              <w:t>int</w:t>
+            </w:r>
+            <w:r>
+              <w:rPr>
+                <w:rFonts w:ascii="Times New Roman" w:hAnsi="Times New Roman" w:cs="Times New Roman"/>
+                <w:sz w:val="28"/>
+                <w:szCs w:val="28"/>
+              </w:rPr>
+              <w:t>4</w:t>
+            </w:r>
+            <w:r>
+              <w:rPr>
+                <w:rFonts w:ascii="Times New Roman" w:hAnsi="Times New Roman" w:cs="Times New Roman"/>
+                <w:sz w:val="28"/>
+                <w:szCs w:val="28"/>
+                <w:lang w:val="en-US"/>
+              </w:rPr>
+              <w:t>)</w:t>
             </w:r>
           </w:p>
         </w:tc>
@@ -3242,47 +3751,7 @@
           <w:sz w:val="28"/>
           <w:szCs w:val="28"/>
         </w:rPr>
-        <w:t xml:space="preserve"> – </w:t>
-      </w:r>
-      <w:r>
-        <w:rPr>
-          <w:rFonts w:ascii="Times New Roman" w:hAnsi="Times New Roman" w:cs="Times New Roman"/>
-          <w:sz w:val="28"/>
-          <w:szCs w:val="28"/>
-        </w:rPr>
-        <w:t>номер</w:t>
-      </w:r>
-      <w:r>
-        <w:rPr>
-          <w:rFonts w:ascii="Times New Roman" w:hAnsi="Times New Roman" w:cs="Times New Roman"/>
-          <w:sz w:val="28"/>
-          <w:szCs w:val="28"/>
-        </w:rPr>
-        <w:t xml:space="preserve"> КЛ, соединяющей узлы электросети</w:t>
-      </w:r>
-      <w:r>
-        <w:rPr>
-          <w:rFonts w:ascii="Times New Roman" w:hAnsi="Times New Roman" w:cs="Times New Roman"/>
-          <w:sz w:val="28"/>
-          <w:szCs w:val="28"/>
-        </w:rPr>
-        <w:t xml:space="preserve">, в таблице 4 эти узлы представлены </w:t>
-      </w:r>
-      <w:r>
-        <w:rPr>
-          <w:rFonts w:ascii="Times New Roman" w:hAnsi="Times New Roman" w:cs="Times New Roman"/>
-          <w:sz w:val="28"/>
-          <w:szCs w:val="28"/>
-        </w:rPr>
-        <w:t>в виде</w:t>
-      </w:r>
-      <w:r>
-        <w:rPr>
-          <w:rFonts w:ascii="Times New Roman" w:hAnsi="Times New Roman" w:cs="Times New Roman"/>
-          <w:sz w:val="28"/>
-          <w:szCs w:val="28"/>
-        </w:rPr>
-        <w:t xml:space="preserve"> внешних ключей (</w:t>
+        <w:t xml:space="preserve"> – номер КЛ, соединяющей узлы электросети, в таблице 4 эти узлы представлены в виде внешних ключей (</w:t>
       </w:r>
       <w:r>
         <w:rPr>
@@ -3322,25 +3791,7 @@
           <w:szCs w:val="28"/>
           <w:lang w:val="en-US"/>
         </w:rPr>
-        <w:t>length</w:t>
-      </w:r>
-      <w:r>
-        <w:rPr>
-          <w:rFonts w:ascii="Times New Roman" w:hAnsi="Times New Roman" w:cs="Times New Roman"/>
-          <w:sz w:val="28"/>
-          <w:szCs w:val="28"/>
-          <w:lang w:val="en-US"/>
-        </w:rPr>
-        <w:t xml:space="preserve"> </w:t>
-      </w:r>
-      <w:r>
-        <w:rPr>
-          <w:rFonts w:ascii="Times New Roman" w:hAnsi="Times New Roman" w:cs="Times New Roman"/>
-          <w:sz w:val="28"/>
-          <w:szCs w:val="28"/>
-          <w:lang w:val="en-US"/>
-        </w:rPr>
-        <w:t>,</w:t>
+        <w:t>length ,</w:t>
       </w:r>
       <w:proofErr w:type="gramEnd"/>
       <w:r>
@@ -3444,25 +3895,7 @@
           <w:szCs w:val="28"/>
           <w:lang w:val="en-US"/>
         </w:rPr>
-        <w:t>section</w:t>
-      </w:r>
-      <w:r>
-        <w:rPr>
-          <w:rFonts w:ascii="Times New Roman" w:hAnsi="Times New Roman" w:cs="Times New Roman"/>
-          <w:sz w:val="28"/>
-          <w:szCs w:val="28"/>
-          <w:lang w:val="en-US"/>
-        </w:rPr>
-        <w:t xml:space="preserve"> </w:t>
-      </w:r>
-      <w:r>
-        <w:rPr>
-          <w:rFonts w:ascii="Times New Roman" w:hAnsi="Times New Roman" w:cs="Times New Roman"/>
-          <w:sz w:val="28"/>
-          <w:szCs w:val="28"/>
-          <w:lang w:val="en-US"/>
-        </w:rPr>
-        <w:t>,</w:t>
+        <w:t>section ,</w:t>
       </w:r>
       <w:proofErr w:type="gramEnd"/>
       <w:r>
@@ -3887,7 +4320,7 @@
         </w:tc>
         <w:tc>
           <w:tcPr>
-            <w:tcW w:w="916" w:type="dxa"/>
+            <w:tcW w:w="1500" w:type="dxa"/>
           </w:tcPr>
           <w:p>
             <w:pPr>
@@ -3960,7 +4393,7 @@
         </w:tc>
         <w:tc>
           <w:tcPr>
-            <w:tcW w:w="916" w:type="dxa"/>
+            <w:tcW w:w="1500" w:type="dxa"/>
           </w:tcPr>
           <w:p>
             <w:pPr>
@@ -4035,7 +4468,7 @@
         </w:tc>
         <w:tc>
           <w:tcPr>
-            <w:tcW w:w="916" w:type="dxa"/>
+            <w:tcW w:w="1500" w:type="dxa"/>
           </w:tcPr>
           <w:p>
             <w:pPr>
@@ -4110,7 +4543,7 @@
         </w:tc>
         <w:tc>
           <w:tcPr>
-            <w:tcW w:w="916" w:type="dxa"/>
+            <w:tcW w:w="1500" w:type="dxa"/>
           </w:tcPr>
           <w:p>
             <w:pPr>
@@ -4221,7 +4654,7 @@
         </w:tc>
         <w:tc>
           <w:tcPr>
-            <w:tcW w:w="916" w:type="dxa"/>
+            <w:tcW w:w="1500" w:type="dxa"/>
           </w:tcPr>
           <w:p>
             <w:pPr>
@@ -4248,13 +4681,511 @@
     </w:tbl>
     <w:p>
       <w:pPr>
-        <w:ind w:left="-426" w:firstLine="425"/>
         <w:rPr>
           <w:rFonts w:ascii="Times New Roman" w:hAnsi="Times New Roman" w:cs="Times New Roman"/>
           <w:sz w:val="28"/>
           <w:szCs w:val="28"/>
         </w:rPr>
       </w:pPr>
+    </w:p>
+    <w:p>
+      <w:pPr>
+        <w:rPr>
+          <w:rFonts w:ascii="Times New Roman" w:hAnsi="Times New Roman" w:cs="Times New Roman"/>
+          <w:sz w:val="28"/>
+          <w:szCs w:val="28"/>
+        </w:rPr>
+      </w:pPr>
+      <w:r>
+        <w:rPr>
+          <w:rFonts w:ascii="Times New Roman" w:hAnsi="Times New Roman" w:cs="Times New Roman"/>
+          <w:sz w:val="28"/>
+          <w:szCs w:val="28"/>
+        </w:rPr>
+        <w:t>Таблица</w:t>
+      </w:r>
+      <w:r>
+        <w:rPr>
+          <w:rFonts w:ascii="Times New Roman" w:hAnsi="Times New Roman" w:cs="Times New Roman"/>
+          <w:sz w:val="28"/>
+          <w:szCs w:val="28"/>
+        </w:rPr>
+        <w:t xml:space="preserve"> 6</w:t>
+      </w:r>
+      <w:r>
+        <w:rPr>
+          <w:rFonts w:ascii="Times New Roman" w:hAnsi="Times New Roman" w:cs="Times New Roman"/>
+          <w:sz w:val="28"/>
+          <w:szCs w:val="28"/>
+          <w:lang w:val="en-US"/>
+        </w:rPr>
+        <w:t>.</w:t>
+      </w:r>
+      <w:r>
+        <w:rPr>
+          <w:rFonts w:ascii="Times New Roman" w:hAnsi="Times New Roman" w:cs="Times New Roman"/>
+          <w:sz w:val="28"/>
+          <w:szCs w:val="28"/>
+        </w:rPr>
+        <w:t xml:space="preserve"> </w:t>
+      </w:r>
+      <w:r>
+        <w:rPr>
+          <w:rFonts w:ascii="Times New Roman" w:hAnsi="Times New Roman" w:cs="Times New Roman"/>
+          <w:sz w:val="28"/>
+          <w:szCs w:val="28"/>
+        </w:rPr>
+        <w:t>Площадки ДГУ</w:t>
+      </w:r>
+    </w:p>
+    <w:tbl>
+      <w:tblPr>
+        <w:tblStyle w:val="a3"/>
+        <w:tblW w:w="0" w:type="auto"/>
+        <w:tblInd w:w="-289" w:type="dxa"/>
+        <w:tblLook w:val="04A0" w:firstRow="1" w:lastRow="0" w:firstColumn="1" w:lastColumn="0" w:noHBand="0" w:noVBand="1"/>
+      </w:tblPr>
+      <w:tblGrid>
+        <w:gridCol w:w="1786"/>
+        <w:gridCol w:w="1494"/>
+        <w:gridCol w:w="1506"/>
+      </w:tblGrid>
+      <w:tr>
+        <w:tc>
+          <w:tcPr>
+            <w:tcW w:w="1786" w:type="dxa"/>
+          </w:tcPr>
+          <w:p>
+            <w:pPr>
+              <w:ind w:left="-255" w:firstLine="254"/>
+              <w:rPr>
+                <w:rFonts w:ascii="Times New Roman" w:hAnsi="Times New Roman" w:cs="Times New Roman"/>
+                <w:sz w:val="28"/>
+                <w:szCs w:val="28"/>
+              </w:rPr>
+            </w:pPr>
+            <w:r>
+              <w:rPr>
+                <w:rFonts w:ascii="Times New Roman" w:hAnsi="Times New Roman" w:cs="Times New Roman"/>
+                <w:sz w:val="28"/>
+                <w:szCs w:val="28"/>
+              </w:rPr>
+              <w:t>Имя</w:t>
+            </w:r>
+          </w:p>
+        </w:tc>
+        <w:tc>
+          <w:tcPr>
+            <w:tcW w:w="1494" w:type="dxa"/>
+          </w:tcPr>
+          <w:p>
+            <w:pPr>
+              <w:tabs>
+                <w:tab w:val="left" w:pos="381"/>
+              </w:tabs>
+              <w:ind w:left="-44"/>
+              <w:rPr>
+                <w:rFonts w:ascii="Times New Roman" w:hAnsi="Times New Roman" w:cs="Times New Roman"/>
+                <w:sz w:val="28"/>
+                <w:szCs w:val="28"/>
+                <w:lang w:val="en-US"/>
+              </w:rPr>
+            </w:pPr>
+            <w:proofErr w:type="spellStart"/>
+            <w:r>
+              <w:rPr>
+                <w:rFonts w:ascii="Times New Roman" w:hAnsi="Times New Roman" w:cs="Times New Roman"/>
+                <w:sz w:val="28"/>
+                <w:szCs w:val="28"/>
+                <w:lang w:val="en-US"/>
+              </w:rPr>
+              <w:t>id_</w:t>
+            </w:r>
+            <w:r>
+              <w:rPr>
+                <w:rFonts w:ascii="Times New Roman" w:hAnsi="Times New Roman" w:cs="Times New Roman"/>
+                <w:sz w:val="28"/>
+                <w:szCs w:val="28"/>
+                <w:lang w:val="en-US"/>
+              </w:rPr>
+              <w:t>platform</w:t>
+            </w:r>
+            <w:proofErr w:type="spellEnd"/>
+          </w:p>
+        </w:tc>
+        <w:tc>
+          <w:tcPr>
+            <w:tcW w:w="1506" w:type="dxa"/>
+          </w:tcPr>
+          <w:p>
+            <w:pPr>
+              <w:ind w:left="-426" w:firstLine="425"/>
+              <w:rPr>
+                <w:rFonts w:ascii="Times New Roman" w:hAnsi="Times New Roman" w:cs="Times New Roman"/>
+                <w:sz w:val="28"/>
+                <w:szCs w:val="28"/>
+              </w:rPr>
+            </w:pPr>
+            <w:r>
+              <w:rPr>
+                <w:rFonts w:ascii="Times New Roman" w:hAnsi="Times New Roman" w:cs="Times New Roman"/>
+                <w:sz w:val="28"/>
+                <w:szCs w:val="28"/>
+                <w:lang w:val="en-US"/>
+              </w:rPr>
+              <w:t>coordinates</w:t>
+            </w:r>
+          </w:p>
+        </w:tc>
+      </w:tr>
+      <w:tr>
+        <w:tc>
+          <w:tcPr>
+            <w:tcW w:w="1786" w:type="dxa"/>
+          </w:tcPr>
+          <w:p>
+            <w:pPr>
+              <w:ind w:left="-426" w:firstLine="425"/>
+              <w:rPr>
+                <w:rFonts w:ascii="Times New Roman" w:hAnsi="Times New Roman" w:cs="Times New Roman"/>
+                <w:sz w:val="28"/>
+                <w:szCs w:val="28"/>
+              </w:rPr>
+            </w:pPr>
+            <w:r>
+              <w:rPr>
+                <w:rFonts w:ascii="Times New Roman" w:hAnsi="Times New Roman" w:cs="Times New Roman"/>
+                <w:sz w:val="28"/>
+                <w:szCs w:val="28"/>
+              </w:rPr>
+              <w:t>Тип</w:t>
+            </w:r>
+          </w:p>
+        </w:tc>
+        <w:tc>
+          <w:tcPr>
+            <w:tcW w:w="1494" w:type="dxa"/>
+          </w:tcPr>
+          <w:p>
+            <w:pPr>
+              <w:ind w:left="-426" w:firstLine="425"/>
+              <w:rPr>
+                <w:rFonts w:ascii="Times New Roman" w:hAnsi="Times New Roman" w:cs="Times New Roman"/>
+                <w:sz w:val="28"/>
+                <w:szCs w:val="28"/>
+              </w:rPr>
+            </w:pPr>
+            <w:r>
+              <w:rPr>
+                <w:rFonts w:ascii="Times New Roman" w:hAnsi="Times New Roman" w:cs="Times New Roman"/>
+                <w:sz w:val="28"/>
+                <w:szCs w:val="28"/>
+                <w:lang w:val="en-US"/>
+              </w:rPr>
+              <w:t>(int</w:t>
+            </w:r>
+            <w:r>
+              <w:rPr>
+                <w:rFonts w:ascii="Times New Roman" w:hAnsi="Times New Roman" w:cs="Times New Roman"/>
+                <w:sz w:val="28"/>
+                <w:szCs w:val="28"/>
+              </w:rPr>
+              <w:t>4</w:t>
+            </w:r>
+            <w:r>
+              <w:rPr>
+                <w:rFonts w:ascii="Times New Roman" w:hAnsi="Times New Roman" w:cs="Times New Roman"/>
+                <w:sz w:val="28"/>
+                <w:szCs w:val="28"/>
+                <w:lang w:val="en-US"/>
+              </w:rPr>
+              <w:t>)</w:t>
+            </w:r>
+          </w:p>
+        </w:tc>
+        <w:tc>
+          <w:tcPr>
+            <w:tcW w:w="1506" w:type="dxa"/>
+          </w:tcPr>
+          <w:p>
+            <w:pPr>
+              <w:ind w:left="-426" w:firstLine="425"/>
+              <w:rPr>
+                <w:rFonts w:ascii="Times New Roman" w:hAnsi="Times New Roman" w:cs="Times New Roman"/>
+                <w:sz w:val="28"/>
+                <w:szCs w:val="28"/>
+              </w:rPr>
+            </w:pPr>
+            <w:r>
+              <w:rPr>
+                <w:rFonts w:ascii="Times New Roman" w:hAnsi="Times New Roman" w:cs="Times New Roman"/>
+                <w:sz w:val="28"/>
+                <w:szCs w:val="28"/>
+              </w:rPr>
+              <w:t>(</w:t>
+            </w:r>
+            <w:r>
+              <w:rPr>
+                <w:rFonts w:ascii="Times New Roman" w:hAnsi="Times New Roman" w:cs="Times New Roman"/>
+                <w:sz w:val="28"/>
+                <w:szCs w:val="28"/>
+                <w:lang w:val="en-US"/>
+              </w:rPr>
+              <w:t>point</w:t>
+            </w:r>
+            <w:r>
+              <w:rPr>
+                <w:rFonts w:ascii="Times New Roman" w:hAnsi="Times New Roman" w:cs="Times New Roman"/>
+                <w:sz w:val="28"/>
+                <w:szCs w:val="28"/>
+              </w:rPr>
+              <w:t>)</w:t>
+            </w:r>
+          </w:p>
+        </w:tc>
+      </w:tr>
+      <w:tr>
+        <w:tc>
+          <w:tcPr>
+            <w:tcW w:w="1786" w:type="dxa"/>
+          </w:tcPr>
+          <w:p>
+            <w:pPr>
+              <w:ind w:left="-426" w:firstLine="425"/>
+              <w:rPr>
+                <w:rFonts w:ascii="Times New Roman" w:hAnsi="Times New Roman" w:cs="Times New Roman"/>
+                <w:sz w:val="28"/>
+                <w:szCs w:val="28"/>
+              </w:rPr>
+            </w:pPr>
+            <w:r>
+              <w:rPr>
+                <w:rFonts w:ascii="Times New Roman" w:hAnsi="Times New Roman" w:cs="Times New Roman"/>
+                <w:sz w:val="28"/>
+                <w:szCs w:val="28"/>
+              </w:rPr>
+              <w:t>Ограничение</w:t>
+            </w:r>
+          </w:p>
+        </w:tc>
+        <w:tc>
+          <w:tcPr>
+            <w:tcW w:w="1494" w:type="dxa"/>
+          </w:tcPr>
+          <w:p>
+            <w:pPr>
+              <w:ind w:left="-426" w:firstLine="425"/>
+              <w:rPr>
+                <w:rFonts w:ascii="Times New Roman" w:hAnsi="Times New Roman" w:cs="Times New Roman"/>
+                <w:sz w:val="28"/>
+                <w:szCs w:val="28"/>
+                <w:lang w:val="en-US"/>
+              </w:rPr>
+            </w:pPr>
+            <w:r>
+              <w:rPr>
+                <w:rFonts w:ascii="Times New Roman" w:hAnsi="Times New Roman" w:cs="Times New Roman"/>
+                <w:sz w:val="28"/>
+                <w:szCs w:val="28"/>
+              </w:rPr>
+              <w:t>P</w:t>
+            </w:r>
+            <w:r>
+              <w:rPr>
+                <w:rFonts w:ascii="Times New Roman" w:hAnsi="Times New Roman" w:cs="Times New Roman"/>
+                <w:sz w:val="28"/>
+                <w:szCs w:val="28"/>
+                <w:lang w:val="en-US"/>
+              </w:rPr>
+              <w:t>K</w:t>
+            </w:r>
+          </w:p>
+        </w:tc>
+        <w:tc>
+          <w:tcPr>
+            <w:tcW w:w="1506" w:type="dxa"/>
+          </w:tcPr>
+          <w:p>
+            <w:pPr>
+              <w:ind w:left="-426" w:firstLine="425"/>
+              <w:rPr>
+                <w:rFonts w:ascii="Times New Roman" w:hAnsi="Times New Roman" w:cs="Times New Roman"/>
+                <w:sz w:val="28"/>
+                <w:szCs w:val="28"/>
+              </w:rPr>
+            </w:pPr>
+          </w:p>
+        </w:tc>
+      </w:tr>
+    </w:tbl>
+    <w:p>
+      <w:pPr>
+        <w:spacing w:line="360" w:lineRule="auto"/>
+        <w:ind w:firstLine="708"/>
+        <w:jc w:val="both"/>
+        <w:rPr>
+          <w:rFonts w:ascii="Times New Roman" w:hAnsi="Times New Roman" w:cs="Times New Roman"/>
+          <w:sz w:val="28"/>
+          <w:szCs w:val="28"/>
+        </w:rPr>
+      </w:pPr>
+      <w:r>
+        <w:rPr>
+          <w:rFonts w:ascii="Times New Roman" w:hAnsi="Times New Roman" w:cs="Times New Roman"/>
+          <w:sz w:val="28"/>
+          <w:szCs w:val="28"/>
+        </w:rPr>
+        <w:t xml:space="preserve">где </w:t>
+      </w:r>
+      <w:r>
+        <w:rPr>
+          <w:rFonts w:ascii="Times New Roman" w:hAnsi="Times New Roman" w:cs="Times New Roman"/>
+          <w:sz w:val="28"/>
+          <w:szCs w:val="28"/>
+          <w:lang w:val="en-US"/>
+        </w:rPr>
+        <w:t>id</w:t>
+      </w:r>
+      <w:r>
+        <w:rPr>
+          <w:rFonts w:ascii="Times New Roman" w:hAnsi="Times New Roman" w:cs="Times New Roman"/>
+          <w:sz w:val="28"/>
+          <w:szCs w:val="28"/>
+        </w:rPr>
+        <w:t>_</w:t>
+      </w:r>
+      <w:r>
+        <w:rPr>
+          <w:rFonts w:ascii="Times New Roman" w:hAnsi="Times New Roman" w:cs="Times New Roman"/>
+          <w:sz w:val="28"/>
+          <w:szCs w:val="28"/>
+          <w:lang w:val="en-US"/>
+        </w:rPr>
+        <w:t>DGU</w:t>
+      </w:r>
+      <w:r>
+        <w:rPr>
+          <w:rFonts w:ascii="Times New Roman" w:hAnsi="Times New Roman" w:cs="Times New Roman"/>
+          <w:sz w:val="28"/>
+          <w:szCs w:val="28"/>
+        </w:rPr>
+        <w:t xml:space="preserve"> – номер </w:t>
+      </w:r>
+      <w:r>
+        <w:rPr>
+          <w:rFonts w:ascii="Times New Roman" w:hAnsi="Times New Roman" w:cs="Times New Roman"/>
+          <w:sz w:val="28"/>
+          <w:szCs w:val="28"/>
+        </w:rPr>
+        <w:t>площадки</w:t>
+      </w:r>
+      <w:r>
+        <w:rPr>
+          <w:rFonts w:ascii="Times New Roman" w:hAnsi="Times New Roman" w:cs="Times New Roman"/>
+          <w:sz w:val="28"/>
+          <w:szCs w:val="28"/>
+        </w:rPr>
+        <w:t>;</w:t>
+      </w:r>
+    </w:p>
+    <w:p>
+      <w:pPr>
+        <w:spacing w:line="360" w:lineRule="auto"/>
+        <w:ind w:firstLine="708"/>
+        <w:jc w:val="both"/>
+        <w:rPr>
+          <w:rFonts w:ascii="Times New Roman" w:hAnsi="Times New Roman" w:cs="Times New Roman"/>
+          <w:sz w:val="28"/>
+          <w:szCs w:val="28"/>
+        </w:rPr>
+      </w:pPr>
+      <w:r>
+        <w:rPr>
+          <w:rFonts w:ascii="Times New Roman" w:hAnsi="Times New Roman" w:cs="Times New Roman"/>
+          <w:sz w:val="28"/>
+          <w:szCs w:val="28"/>
+          <w:lang w:val="en-US"/>
+        </w:rPr>
+        <w:t>coordinates</w:t>
+      </w:r>
+      <w:r>
+        <w:rPr>
+          <w:rFonts w:ascii="Times New Roman" w:hAnsi="Times New Roman" w:cs="Times New Roman"/>
+          <w:sz w:val="28"/>
+          <w:szCs w:val="28"/>
+        </w:rPr>
+        <w:t xml:space="preserve"> - </w:t>
+      </w:r>
+      <w:r>
+        <w:rPr>
+          <w:rFonts w:ascii="Times New Roman" w:hAnsi="Times New Roman" w:cs="Times New Roman"/>
+          <w:sz w:val="28"/>
+          <w:szCs w:val="28"/>
+        </w:rPr>
+        <w:t>географические</w:t>
+      </w:r>
+      <w:r>
+        <w:rPr>
+          <w:rFonts w:ascii="Times New Roman" w:hAnsi="Times New Roman" w:cs="Times New Roman"/>
+          <w:sz w:val="28"/>
+          <w:szCs w:val="28"/>
+        </w:rPr>
+        <w:t xml:space="preserve"> координаты </w:t>
+      </w:r>
+      <w:r>
+        <w:rPr>
+          <w:rFonts w:ascii="Times New Roman" w:hAnsi="Times New Roman" w:cs="Times New Roman"/>
+          <w:sz w:val="28"/>
+          <w:szCs w:val="28"/>
+        </w:rPr>
+        <w:t xml:space="preserve">в формате  </w:t>
+      </w:r>
+      <w:bookmarkStart w:id="0" w:name="_GoBack"/>
+      <w:bookmarkEnd w:id="0"/>
+      <w:r>
+        <w:rPr>
+          <w:rFonts w:ascii="Times New Roman" w:hAnsi="Times New Roman" w:cs="Times New Roman"/>
+          <w:sz w:val="28"/>
+          <w:szCs w:val="28"/>
+        </w:rPr>
+        <w:t>(</w:t>
+      </w:r>
+      <w:proofErr w:type="spellStart"/>
+      <w:r>
+        <w:rPr>
+          <w:rFonts w:ascii="Times New Roman" w:hAnsi="Times New Roman" w:cs="Times New Roman"/>
+          <w:sz w:val="28"/>
+          <w:szCs w:val="28"/>
+        </w:rPr>
+        <w:t>xx.xxxxxx</w:t>
+      </w:r>
+      <w:proofErr w:type="spellEnd"/>
+      <w:r>
+        <w:rPr>
+          <w:rFonts w:ascii="Times New Roman" w:hAnsi="Times New Roman" w:cs="Times New Roman"/>
+          <w:sz w:val="28"/>
+          <w:szCs w:val="28"/>
+        </w:rPr>
+        <w:t xml:space="preserve">°, </w:t>
+      </w:r>
+      <w:proofErr w:type="spellStart"/>
+      <w:r>
+        <w:rPr>
+          <w:rFonts w:ascii="Times New Roman" w:hAnsi="Times New Roman" w:cs="Times New Roman"/>
+          <w:sz w:val="28"/>
+          <w:szCs w:val="28"/>
+        </w:rPr>
+        <w:t>yy.yyyyyy</w:t>
+      </w:r>
+      <w:proofErr w:type="spellEnd"/>
+      <w:r>
+        <w:rPr>
+          <w:rFonts w:ascii="Times New Roman" w:hAnsi="Times New Roman" w:cs="Times New Roman"/>
+          <w:sz w:val="28"/>
+          <w:szCs w:val="28"/>
+        </w:rPr>
+        <w:t>°).</w:t>
+      </w:r>
     </w:p>
     <w:p>
       <w:pPr>
@@ -4272,7 +5203,6 @@
           <w:sz w:val="28"/>
           <w:szCs w:val="28"/>
         </w:rPr>
-        <w:lastRenderedPageBreak/>
         <w:t xml:space="preserve">Для таблицы 4 был </w:t>
       </w:r>
       <w:r>
@@ -4799,1830 +5729,14 @@
     </w:p>
     <w:p>
       <w:pPr>
-        <w:ind w:left="-426" w:firstLine="425"/>
         <w:jc w:val="both"/>
         <w:rPr>
           <w:rFonts w:ascii="Times New Roman" w:hAnsi="Times New Roman" w:cs="Times New Roman"/>
           <w:sz w:val="28"/>
           <w:szCs w:val="28"/>
+          <w:lang w:val="en-US"/>
         </w:rPr>
       </w:pPr>
-      <w:r>
-        <w:rPr>
-          <w:rFonts w:ascii="Times New Roman" w:hAnsi="Times New Roman" w:cs="Times New Roman"/>
-          <w:sz w:val="28"/>
-          <w:szCs w:val="28"/>
-        </w:rPr>
-        <w:t>Пример</w:t>
-      </w:r>
-    </w:p>
-    <w:p>
-      <w:pPr>
-        <w:ind w:left="-426" w:firstLine="425"/>
-        <w:jc w:val="both"/>
-        <w:rPr>
-          <w:rFonts w:ascii="Times New Roman" w:hAnsi="Times New Roman" w:cs="Times New Roman"/>
-          <w:sz w:val="28"/>
-          <w:szCs w:val="28"/>
-          <w:lang w:val="en-US"/>
-        </w:rPr>
-      </w:pPr>
-      <w:r>
-        <w:rPr>
-          <w:rFonts w:ascii="Times New Roman" w:hAnsi="Times New Roman" w:cs="Times New Roman"/>
-          <w:sz w:val="28"/>
-          <w:szCs w:val="28"/>
-          <w:lang w:val="en-US"/>
-        </w:rPr>
-        <w:t>&lt;?xml version="1.0" encoding="UTF-8"?&gt;</w:t>
-      </w:r>
-    </w:p>
-    <w:p>
-      <w:pPr>
-        <w:ind w:left="-426" w:firstLine="425"/>
-        <w:jc w:val="both"/>
-        <w:rPr>
-          <w:rFonts w:ascii="Times New Roman" w:hAnsi="Times New Roman" w:cs="Times New Roman"/>
-          <w:sz w:val="28"/>
-          <w:szCs w:val="28"/>
-          <w:lang w:val="en-US"/>
-        </w:rPr>
-      </w:pPr>
-      <w:r>
-        <w:rPr>
-          <w:rFonts w:ascii="Times New Roman" w:hAnsi="Times New Roman" w:cs="Times New Roman"/>
-          <w:sz w:val="28"/>
-          <w:szCs w:val="28"/>
-          <w:lang w:val="en-US"/>
-        </w:rPr>
-        <w:t>&lt;</w:t>
-      </w:r>
-      <w:proofErr w:type="spellStart"/>
-      <w:r>
-        <w:rPr>
-          <w:rFonts w:ascii="Times New Roman" w:hAnsi="Times New Roman" w:cs="Times New Roman"/>
-          <w:sz w:val="28"/>
-          <w:szCs w:val="28"/>
-          <w:lang w:val="en-US"/>
-        </w:rPr>
-        <w:t>Data_base</w:t>
-      </w:r>
-      <w:proofErr w:type="spellEnd"/>
-      <w:r>
-        <w:rPr>
-          <w:rFonts w:ascii="Times New Roman" w:hAnsi="Times New Roman" w:cs="Times New Roman"/>
-          <w:sz w:val="28"/>
-          <w:szCs w:val="28"/>
-          <w:lang w:val="en-US"/>
-        </w:rPr>
-        <w:t>&gt;</w:t>
-      </w:r>
-    </w:p>
-    <w:p>
-      <w:pPr>
-        <w:ind w:left="-426" w:firstLine="425"/>
-        <w:jc w:val="both"/>
-        <w:rPr>
-          <w:rFonts w:ascii="Times New Roman" w:hAnsi="Times New Roman" w:cs="Times New Roman"/>
-          <w:sz w:val="28"/>
-          <w:szCs w:val="28"/>
-          <w:lang w:val="en-US"/>
-        </w:rPr>
-      </w:pPr>
-      <w:r>
-        <w:rPr>
-          <w:rFonts w:ascii="Times New Roman" w:hAnsi="Times New Roman" w:cs="Times New Roman"/>
-          <w:sz w:val="28"/>
-          <w:szCs w:val="28"/>
-          <w:lang w:val="en-US"/>
-        </w:rPr>
-        <w:t xml:space="preserve">  &lt;</w:t>
-      </w:r>
-      <w:proofErr w:type="spellStart"/>
-      <w:r>
-        <w:rPr>
-          <w:rFonts w:ascii="Times New Roman" w:hAnsi="Times New Roman" w:cs="Times New Roman"/>
-          <w:sz w:val="28"/>
-          <w:szCs w:val="28"/>
-          <w:lang w:val="en-US"/>
-        </w:rPr>
-        <w:t>Cable_line</w:t>
-      </w:r>
-      <w:proofErr w:type="spellEnd"/>
-      <w:r>
-        <w:rPr>
-          <w:rFonts w:ascii="Times New Roman" w:hAnsi="Times New Roman" w:cs="Times New Roman"/>
-          <w:sz w:val="28"/>
-          <w:szCs w:val="28"/>
-          <w:lang w:val="en-US"/>
-        </w:rPr>
-        <w:t>&gt;</w:t>
-      </w:r>
-      <w:r>
-        <w:rPr>
-          <w:rFonts w:ascii="Times New Roman" w:hAnsi="Times New Roman" w:cs="Times New Roman"/>
-          <w:sz w:val="28"/>
-          <w:szCs w:val="28"/>
-        </w:rPr>
-        <w:t xml:space="preserve"> </w:t>
-      </w:r>
-      <w:bookmarkStart w:id="0" w:name="_GoBack"/>
-      <w:bookmarkEnd w:id="0"/>
-    </w:p>
-    <w:p>
-      <w:pPr>
-        <w:ind w:left="-426" w:firstLine="425"/>
-        <w:jc w:val="both"/>
-        <w:rPr>
-          <w:rFonts w:ascii="Times New Roman" w:hAnsi="Times New Roman" w:cs="Times New Roman"/>
-          <w:sz w:val="28"/>
-          <w:szCs w:val="28"/>
-          <w:lang w:val="en-US"/>
-        </w:rPr>
-      </w:pPr>
-      <w:r>
-        <w:rPr>
-          <w:rFonts w:ascii="Times New Roman" w:hAnsi="Times New Roman" w:cs="Times New Roman"/>
-          <w:sz w:val="28"/>
-          <w:szCs w:val="28"/>
-          <w:lang w:val="en-US"/>
-        </w:rPr>
-        <w:t xml:space="preserve">    &lt;</w:t>
-      </w:r>
-      <w:proofErr w:type="spellStart"/>
-      <w:r>
-        <w:rPr>
-          <w:rFonts w:ascii="Times New Roman" w:hAnsi="Times New Roman" w:cs="Times New Roman"/>
-          <w:sz w:val="28"/>
-          <w:szCs w:val="28"/>
-          <w:lang w:val="en-US"/>
-        </w:rPr>
-        <w:t>id_cable</w:t>
-      </w:r>
-      <w:proofErr w:type="spellEnd"/>
-      <w:r>
-        <w:rPr>
-          <w:rFonts w:ascii="Times New Roman" w:hAnsi="Times New Roman" w:cs="Times New Roman"/>
-          <w:sz w:val="28"/>
-          <w:szCs w:val="28"/>
-          <w:lang w:val="en-US"/>
-        </w:rPr>
-        <w:t>&gt;1&lt;/</w:t>
-      </w:r>
-      <w:proofErr w:type="spellStart"/>
-      <w:r>
-        <w:rPr>
-          <w:rFonts w:ascii="Times New Roman" w:hAnsi="Times New Roman" w:cs="Times New Roman"/>
-          <w:sz w:val="28"/>
-          <w:szCs w:val="28"/>
-          <w:lang w:val="en-US"/>
-        </w:rPr>
-        <w:t>id_cable</w:t>
-      </w:r>
-      <w:proofErr w:type="spellEnd"/>
-      <w:r>
-        <w:rPr>
-          <w:rFonts w:ascii="Times New Roman" w:hAnsi="Times New Roman" w:cs="Times New Roman"/>
-          <w:sz w:val="28"/>
-          <w:szCs w:val="28"/>
-          <w:lang w:val="en-US"/>
-        </w:rPr>
-        <w:t>&gt;</w:t>
-      </w:r>
-    </w:p>
-    <w:p>
-      <w:pPr>
-        <w:ind w:left="-426" w:firstLine="425"/>
-        <w:jc w:val="both"/>
-        <w:rPr>
-          <w:rFonts w:ascii="Times New Roman" w:hAnsi="Times New Roman" w:cs="Times New Roman"/>
-          <w:sz w:val="28"/>
-          <w:szCs w:val="28"/>
-          <w:lang w:val="en-US"/>
-        </w:rPr>
-      </w:pPr>
-      <w:r>
-        <w:rPr>
-          <w:rFonts w:ascii="Times New Roman" w:hAnsi="Times New Roman" w:cs="Times New Roman"/>
-          <w:sz w:val="28"/>
-          <w:szCs w:val="28"/>
-          <w:lang w:val="en-US"/>
-        </w:rPr>
-        <w:t xml:space="preserve">    &lt;length&gt;1&lt;/length&gt;</w:t>
-      </w:r>
-    </w:p>
-    <w:p>
-      <w:pPr>
-        <w:ind w:left="-426" w:firstLine="425"/>
-        <w:jc w:val="both"/>
-        <w:rPr>
-          <w:rFonts w:ascii="Times New Roman" w:hAnsi="Times New Roman" w:cs="Times New Roman"/>
-          <w:sz w:val="28"/>
-          <w:szCs w:val="28"/>
-          <w:lang w:val="en-US"/>
-        </w:rPr>
-      </w:pPr>
-      <w:r>
-        <w:rPr>
-          <w:rFonts w:ascii="Times New Roman" w:hAnsi="Times New Roman" w:cs="Times New Roman"/>
-          <w:sz w:val="28"/>
-          <w:szCs w:val="28"/>
-          <w:lang w:val="en-US"/>
-        </w:rPr>
-        <w:t xml:space="preserve">    &lt;section&gt;1&lt;/section&gt;</w:t>
-      </w:r>
-    </w:p>
-    <w:p>
-      <w:pPr>
-        <w:ind w:left="-426" w:firstLine="425"/>
-        <w:jc w:val="both"/>
-        <w:rPr>
-          <w:rFonts w:ascii="Times New Roman" w:hAnsi="Times New Roman" w:cs="Times New Roman"/>
-          <w:sz w:val="28"/>
-          <w:szCs w:val="28"/>
-          <w:lang w:val="en-US"/>
-        </w:rPr>
-      </w:pPr>
-      <w:r>
-        <w:rPr>
-          <w:rFonts w:ascii="Times New Roman" w:hAnsi="Times New Roman" w:cs="Times New Roman"/>
-          <w:sz w:val="28"/>
-          <w:szCs w:val="28"/>
-          <w:lang w:val="en-US"/>
-        </w:rPr>
-        <w:t xml:space="preserve">    &lt;</w:t>
-      </w:r>
-      <w:proofErr w:type="spellStart"/>
-      <w:r>
-        <w:rPr>
-          <w:rFonts w:ascii="Times New Roman" w:hAnsi="Times New Roman" w:cs="Times New Roman"/>
-          <w:sz w:val="28"/>
-          <w:szCs w:val="28"/>
-          <w:lang w:val="en-US"/>
-        </w:rPr>
-        <w:t>transmitted_power</w:t>
-      </w:r>
-      <w:proofErr w:type="spellEnd"/>
-      <w:r>
-        <w:rPr>
-          <w:rFonts w:ascii="Times New Roman" w:hAnsi="Times New Roman" w:cs="Times New Roman"/>
-          <w:sz w:val="28"/>
-          <w:szCs w:val="28"/>
-          <w:lang w:val="en-US"/>
-        </w:rPr>
-        <w:t>&gt;2&lt;/</w:t>
-      </w:r>
-      <w:proofErr w:type="spellStart"/>
-      <w:r>
-        <w:rPr>
-          <w:rFonts w:ascii="Times New Roman" w:hAnsi="Times New Roman" w:cs="Times New Roman"/>
-          <w:sz w:val="28"/>
-          <w:szCs w:val="28"/>
-          <w:lang w:val="en-US"/>
-        </w:rPr>
-        <w:t>transmitted_power</w:t>
-      </w:r>
-      <w:proofErr w:type="spellEnd"/>
-      <w:r>
-        <w:rPr>
-          <w:rFonts w:ascii="Times New Roman" w:hAnsi="Times New Roman" w:cs="Times New Roman"/>
-          <w:sz w:val="28"/>
-          <w:szCs w:val="28"/>
-          <w:lang w:val="en-US"/>
-        </w:rPr>
-        <w:t>&gt;</w:t>
-      </w:r>
-    </w:p>
-    <w:p>
-      <w:pPr>
-        <w:ind w:left="-426" w:firstLine="425"/>
-        <w:jc w:val="both"/>
-        <w:rPr>
-          <w:rFonts w:ascii="Times New Roman" w:hAnsi="Times New Roman" w:cs="Times New Roman"/>
-          <w:sz w:val="28"/>
-          <w:szCs w:val="28"/>
-          <w:lang w:val="en-US"/>
-        </w:rPr>
-      </w:pPr>
-      <w:r>
-        <w:rPr>
-          <w:rFonts w:ascii="Times New Roman" w:hAnsi="Times New Roman" w:cs="Times New Roman"/>
-          <w:sz w:val="28"/>
-          <w:szCs w:val="28"/>
-          <w:lang w:val="en-US"/>
-        </w:rPr>
-        <w:t xml:space="preserve">    &lt;bandwidth&gt;2&lt;/bandwidth&gt;</w:t>
-      </w:r>
-    </w:p>
-    <w:p>
-      <w:pPr>
-        <w:ind w:left="-426" w:firstLine="425"/>
-        <w:jc w:val="both"/>
-        <w:rPr>
-          <w:rFonts w:ascii="Times New Roman" w:hAnsi="Times New Roman" w:cs="Times New Roman"/>
-          <w:sz w:val="28"/>
-          <w:szCs w:val="28"/>
-          <w:lang w:val="en-US"/>
-        </w:rPr>
-      </w:pPr>
-      <w:r>
-        <w:rPr>
-          <w:rFonts w:ascii="Times New Roman" w:hAnsi="Times New Roman" w:cs="Times New Roman"/>
-          <w:sz w:val="28"/>
-          <w:szCs w:val="28"/>
-          <w:lang w:val="en-US"/>
-        </w:rPr>
-        <w:t xml:space="preserve">    &lt;</w:t>
-      </w:r>
-      <w:proofErr w:type="spellStart"/>
-      <w:r>
-        <w:rPr>
-          <w:rFonts w:ascii="Times New Roman" w:hAnsi="Times New Roman" w:cs="Times New Roman"/>
-          <w:sz w:val="28"/>
-          <w:szCs w:val="28"/>
-          <w:lang w:val="en-US"/>
-        </w:rPr>
-        <w:t>id_RP_out</w:t>
-      </w:r>
-      <w:proofErr w:type="spellEnd"/>
-      <w:r>
-        <w:rPr>
-          <w:rFonts w:ascii="Times New Roman" w:hAnsi="Times New Roman" w:cs="Times New Roman"/>
-          <w:sz w:val="28"/>
-          <w:szCs w:val="28"/>
-          <w:lang w:val="en-US"/>
-        </w:rPr>
-        <w:t>&gt;1&lt;/</w:t>
-      </w:r>
-      <w:proofErr w:type="spellStart"/>
-      <w:r>
-        <w:rPr>
-          <w:rFonts w:ascii="Times New Roman" w:hAnsi="Times New Roman" w:cs="Times New Roman"/>
-          <w:sz w:val="28"/>
-          <w:szCs w:val="28"/>
-          <w:lang w:val="en-US"/>
-        </w:rPr>
-        <w:t>id_RP_out</w:t>
-      </w:r>
-      <w:proofErr w:type="spellEnd"/>
-      <w:r>
-        <w:rPr>
-          <w:rFonts w:ascii="Times New Roman" w:hAnsi="Times New Roman" w:cs="Times New Roman"/>
-          <w:sz w:val="28"/>
-          <w:szCs w:val="28"/>
-          <w:lang w:val="en-US"/>
-        </w:rPr>
-        <w:t>&gt;</w:t>
-      </w:r>
-    </w:p>
-    <w:p>
-      <w:pPr>
-        <w:ind w:left="-426" w:firstLine="425"/>
-        <w:jc w:val="both"/>
-        <w:rPr>
-          <w:rFonts w:ascii="Times New Roman" w:hAnsi="Times New Roman" w:cs="Times New Roman"/>
-          <w:sz w:val="28"/>
-          <w:szCs w:val="28"/>
-          <w:lang w:val="en-US"/>
-        </w:rPr>
-      </w:pPr>
-      <w:r>
-        <w:rPr>
-          <w:rFonts w:ascii="Times New Roman" w:hAnsi="Times New Roman" w:cs="Times New Roman"/>
-          <w:sz w:val="28"/>
-          <w:szCs w:val="28"/>
-          <w:lang w:val="en-US"/>
-        </w:rPr>
-        <w:t xml:space="preserve">    &lt;</w:t>
-      </w:r>
-      <w:proofErr w:type="spellStart"/>
-      <w:r>
-        <w:rPr>
-          <w:rFonts w:ascii="Times New Roman" w:hAnsi="Times New Roman" w:cs="Times New Roman"/>
-          <w:sz w:val="28"/>
-          <w:szCs w:val="28"/>
-          <w:lang w:val="en-US"/>
-        </w:rPr>
-        <w:t>id_TP_out</w:t>
-      </w:r>
-      <w:proofErr w:type="spellEnd"/>
-      <w:r>
-        <w:rPr>
-          <w:rFonts w:ascii="Times New Roman" w:hAnsi="Times New Roman" w:cs="Times New Roman"/>
-          <w:sz w:val="28"/>
-          <w:szCs w:val="28"/>
-          <w:lang w:val="en-US"/>
-        </w:rPr>
-        <w:t>/&gt;</w:t>
-      </w:r>
-    </w:p>
-    <w:p>
-      <w:pPr>
-        <w:ind w:left="-426" w:firstLine="425"/>
-        <w:jc w:val="both"/>
-        <w:rPr>
-          <w:rFonts w:ascii="Times New Roman" w:hAnsi="Times New Roman" w:cs="Times New Roman"/>
-          <w:sz w:val="28"/>
-          <w:szCs w:val="28"/>
-          <w:lang w:val="en-US"/>
-        </w:rPr>
-      </w:pPr>
-      <w:r>
-        <w:rPr>
-          <w:rFonts w:ascii="Times New Roman" w:hAnsi="Times New Roman" w:cs="Times New Roman"/>
-          <w:sz w:val="28"/>
-          <w:szCs w:val="28"/>
-          <w:lang w:val="en-US"/>
-        </w:rPr>
-        <w:t xml:space="preserve">    &lt;</w:t>
-      </w:r>
-      <w:proofErr w:type="spellStart"/>
-      <w:r>
-        <w:rPr>
-          <w:rFonts w:ascii="Times New Roman" w:hAnsi="Times New Roman" w:cs="Times New Roman"/>
-          <w:sz w:val="28"/>
-          <w:szCs w:val="28"/>
-          <w:lang w:val="en-US"/>
-        </w:rPr>
-        <w:t>id_RP_in</w:t>
-      </w:r>
-      <w:proofErr w:type="spellEnd"/>
-      <w:r>
-        <w:rPr>
-          <w:rFonts w:ascii="Times New Roman" w:hAnsi="Times New Roman" w:cs="Times New Roman"/>
-          <w:sz w:val="28"/>
-          <w:szCs w:val="28"/>
-          <w:lang w:val="en-US"/>
-        </w:rPr>
-        <w:t>/&gt;</w:t>
-      </w:r>
-    </w:p>
-    <w:p>
-      <w:pPr>
-        <w:ind w:left="-426" w:firstLine="425"/>
-        <w:jc w:val="both"/>
-        <w:rPr>
-          <w:rFonts w:ascii="Times New Roman" w:hAnsi="Times New Roman" w:cs="Times New Roman"/>
-          <w:sz w:val="28"/>
-          <w:szCs w:val="28"/>
-          <w:lang w:val="en-US"/>
-        </w:rPr>
-      </w:pPr>
-      <w:r>
-        <w:rPr>
-          <w:rFonts w:ascii="Times New Roman" w:hAnsi="Times New Roman" w:cs="Times New Roman"/>
-          <w:sz w:val="28"/>
-          <w:szCs w:val="28"/>
-          <w:lang w:val="en-US"/>
-        </w:rPr>
-        <w:t xml:space="preserve">    &lt;</w:t>
-      </w:r>
-      <w:proofErr w:type="spellStart"/>
-      <w:r>
-        <w:rPr>
-          <w:rFonts w:ascii="Times New Roman" w:hAnsi="Times New Roman" w:cs="Times New Roman"/>
-          <w:sz w:val="28"/>
-          <w:szCs w:val="28"/>
-          <w:lang w:val="en-US"/>
-        </w:rPr>
-        <w:t>id_TP_in</w:t>
-      </w:r>
-      <w:proofErr w:type="spellEnd"/>
-      <w:r>
-        <w:rPr>
-          <w:rFonts w:ascii="Times New Roman" w:hAnsi="Times New Roman" w:cs="Times New Roman"/>
-          <w:sz w:val="28"/>
-          <w:szCs w:val="28"/>
-          <w:lang w:val="en-US"/>
-        </w:rPr>
-        <w:t>&gt;1&lt;/</w:t>
-      </w:r>
-      <w:proofErr w:type="spellStart"/>
-      <w:r>
-        <w:rPr>
-          <w:rFonts w:ascii="Times New Roman" w:hAnsi="Times New Roman" w:cs="Times New Roman"/>
-          <w:sz w:val="28"/>
-          <w:szCs w:val="28"/>
-          <w:lang w:val="en-US"/>
-        </w:rPr>
-        <w:t>id_TP_in</w:t>
-      </w:r>
-      <w:proofErr w:type="spellEnd"/>
-      <w:r>
-        <w:rPr>
-          <w:rFonts w:ascii="Times New Roman" w:hAnsi="Times New Roman" w:cs="Times New Roman"/>
-          <w:sz w:val="28"/>
-          <w:szCs w:val="28"/>
-          <w:lang w:val="en-US"/>
-        </w:rPr>
-        <w:t>&gt;</w:t>
-      </w:r>
-    </w:p>
-    <w:p>
-      <w:pPr>
-        <w:ind w:left="-426" w:firstLine="425"/>
-        <w:jc w:val="both"/>
-        <w:rPr>
-          <w:rFonts w:ascii="Times New Roman" w:hAnsi="Times New Roman" w:cs="Times New Roman"/>
-          <w:sz w:val="28"/>
-          <w:szCs w:val="28"/>
-          <w:lang w:val="en-US"/>
-        </w:rPr>
-      </w:pPr>
-      <w:r>
-        <w:rPr>
-          <w:rFonts w:ascii="Times New Roman" w:hAnsi="Times New Roman" w:cs="Times New Roman"/>
-          <w:sz w:val="28"/>
-          <w:szCs w:val="28"/>
-          <w:lang w:val="en-US"/>
-        </w:rPr>
-        <w:t xml:space="preserve">  &lt;/</w:t>
-      </w:r>
-      <w:proofErr w:type="spellStart"/>
-      <w:r>
-        <w:rPr>
-          <w:rFonts w:ascii="Times New Roman" w:hAnsi="Times New Roman" w:cs="Times New Roman"/>
-          <w:sz w:val="28"/>
-          <w:szCs w:val="28"/>
-          <w:lang w:val="en-US"/>
-        </w:rPr>
-        <w:t>Cable_line</w:t>
-      </w:r>
-      <w:proofErr w:type="spellEnd"/>
-      <w:r>
-        <w:rPr>
-          <w:rFonts w:ascii="Times New Roman" w:hAnsi="Times New Roman" w:cs="Times New Roman"/>
-          <w:sz w:val="28"/>
-          <w:szCs w:val="28"/>
-          <w:lang w:val="en-US"/>
-        </w:rPr>
-        <w:t>&gt;</w:t>
-      </w:r>
-    </w:p>
-    <w:p>
-      <w:pPr>
-        <w:ind w:left="-426" w:firstLine="425"/>
-        <w:jc w:val="both"/>
-        <w:rPr>
-          <w:rFonts w:ascii="Times New Roman" w:hAnsi="Times New Roman" w:cs="Times New Roman"/>
-          <w:sz w:val="28"/>
-          <w:szCs w:val="28"/>
-          <w:lang w:val="en-US"/>
-        </w:rPr>
-      </w:pPr>
-      <w:r>
-        <w:rPr>
-          <w:rFonts w:ascii="Times New Roman" w:hAnsi="Times New Roman" w:cs="Times New Roman"/>
-          <w:sz w:val="28"/>
-          <w:szCs w:val="28"/>
-          <w:lang w:val="en-US"/>
-        </w:rPr>
-        <w:t xml:space="preserve">  &lt;</w:t>
-      </w:r>
-      <w:proofErr w:type="spellStart"/>
-      <w:r>
-        <w:rPr>
-          <w:rFonts w:ascii="Times New Roman" w:hAnsi="Times New Roman" w:cs="Times New Roman"/>
-          <w:sz w:val="28"/>
-          <w:szCs w:val="28"/>
-          <w:lang w:val="en-US"/>
-        </w:rPr>
-        <w:t>Cable_line</w:t>
-      </w:r>
-      <w:proofErr w:type="spellEnd"/>
-      <w:r>
-        <w:rPr>
-          <w:rFonts w:ascii="Times New Roman" w:hAnsi="Times New Roman" w:cs="Times New Roman"/>
-          <w:sz w:val="28"/>
-          <w:szCs w:val="28"/>
-          <w:lang w:val="en-US"/>
-        </w:rPr>
-        <w:t>&gt;</w:t>
-      </w:r>
-    </w:p>
-    <w:p>
-      <w:pPr>
-        <w:ind w:left="-426" w:firstLine="425"/>
-        <w:jc w:val="both"/>
-        <w:rPr>
-          <w:rFonts w:ascii="Times New Roman" w:hAnsi="Times New Roman" w:cs="Times New Roman"/>
-          <w:sz w:val="28"/>
-          <w:szCs w:val="28"/>
-          <w:lang w:val="en-US"/>
-        </w:rPr>
-      </w:pPr>
-      <w:r>
-        <w:rPr>
-          <w:rFonts w:ascii="Times New Roman" w:hAnsi="Times New Roman" w:cs="Times New Roman"/>
-          <w:sz w:val="28"/>
-          <w:szCs w:val="28"/>
-          <w:lang w:val="en-US"/>
-        </w:rPr>
-        <w:t xml:space="preserve">    &lt;</w:t>
-      </w:r>
-      <w:proofErr w:type="spellStart"/>
-      <w:r>
-        <w:rPr>
-          <w:rFonts w:ascii="Times New Roman" w:hAnsi="Times New Roman" w:cs="Times New Roman"/>
-          <w:sz w:val="28"/>
-          <w:szCs w:val="28"/>
-          <w:lang w:val="en-US"/>
-        </w:rPr>
-        <w:t>id_cable</w:t>
-      </w:r>
-      <w:proofErr w:type="spellEnd"/>
-      <w:r>
-        <w:rPr>
-          <w:rFonts w:ascii="Times New Roman" w:hAnsi="Times New Roman" w:cs="Times New Roman"/>
-          <w:sz w:val="28"/>
-          <w:szCs w:val="28"/>
-          <w:lang w:val="en-US"/>
-        </w:rPr>
-        <w:t>&gt;2&lt;/</w:t>
-      </w:r>
-      <w:proofErr w:type="spellStart"/>
-      <w:r>
-        <w:rPr>
-          <w:rFonts w:ascii="Times New Roman" w:hAnsi="Times New Roman" w:cs="Times New Roman"/>
-          <w:sz w:val="28"/>
-          <w:szCs w:val="28"/>
-          <w:lang w:val="en-US"/>
-        </w:rPr>
-        <w:t>id_cable</w:t>
-      </w:r>
-      <w:proofErr w:type="spellEnd"/>
-      <w:r>
-        <w:rPr>
-          <w:rFonts w:ascii="Times New Roman" w:hAnsi="Times New Roman" w:cs="Times New Roman"/>
-          <w:sz w:val="28"/>
-          <w:szCs w:val="28"/>
-          <w:lang w:val="en-US"/>
-        </w:rPr>
-        <w:t>&gt;</w:t>
-      </w:r>
-    </w:p>
-    <w:p>
-      <w:pPr>
-        <w:ind w:left="-426" w:firstLine="425"/>
-        <w:jc w:val="both"/>
-        <w:rPr>
-          <w:rFonts w:ascii="Times New Roman" w:hAnsi="Times New Roman" w:cs="Times New Roman"/>
-          <w:sz w:val="28"/>
-          <w:szCs w:val="28"/>
-          <w:lang w:val="en-US"/>
-        </w:rPr>
-      </w:pPr>
-      <w:r>
-        <w:rPr>
-          <w:rFonts w:ascii="Times New Roman" w:hAnsi="Times New Roman" w:cs="Times New Roman"/>
-          <w:sz w:val="28"/>
-          <w:szCs w:val="28"/>
-          <w:lang w:val="en-US"/>
-        </w:rPr>
-        <w:t xml:space="preserve">    &lt;length&gt;1&lt;/length&gt;</w:t>
-      </w:r>
-    </w:p>
-    <w:p>
-      <w:pPr>
-        <w:ind w:left="-426" w:firstLine="425"/>
-        <w:jc w:val="both"/>
-        <w:rPr>
-          <w:rFonts w:ascii="Times New Roman" w:hAnsi="Times New Roman" w:cs="Times New Roman"/>
-          <w:sz w:val="28"/>
-          <w:szCs w:val="28"/>
-          <w:lang w:val="en-US"/>
-        </w:rPr>
-      </w:pPr>
-      <w:r>
-        <w:rPr>
-          <w:rFonts w:ascii="Times New Roman" w:hAnsi="Times New Roman" w:cs="Times New Roman"/>
-          <w:sz w:val="28"/>
-          <w:szCs w:val="28"/>
-          <w:lang w:val="en-US"/>
-        </w:rPr>
-        <w:t xml:space="preserve">    &lt;section&gt;1&lt;/section&gt;</w:t>
-      </w:r>
-    </w:p>
-    <w:p>
-      <w:pPr>
-        <w:ind w:left="-426" w:firstLine="425"/>
-        <w:jc w:val="both"/>
-        <w:rPr>
-          <w:rFonts w:ascii="Times New Roman" w:hAnsi="Times New Roman" w:cs="Times New Roman"/>
-          <w:sz w:val="28"/>
-          <w:szCs w:val="28"/>
-          <w:lang w:val="en-US"/>
-        </w:rPr>
-      </w:pPr>
-      <w:r>
-        <w:rPr>
-          <w:rFonts w:ascii="Times New Roman" w:hAnsi="Times New Roman" w:cs="Times New Roman"/>
-          <w:sz w:val="28"/>
-          <w:szCs w:val="28"/>
-          <w:lang w:val="en-US"/>
-        </w:rPr>
-        <w:t xml:space="preserve">    &lt;</w:t>
-      </w:r>
-      <w:proofErr w:type="spellStart"/>
-      <w:r>
-        <w:rPr>
-          <w:rFonts w:ascii="Times New Roman" w:hAnsi="Times New Roman" w:cs="Times New Roman"/>
-          <w:sz w:val="28"/>
-          <w:szCs w:val="28"/>
-          <w:lang w:val="en-US"/>
-        </w:rPr>
-        <w:t>transmitted_power</w:t>
-      </w:r>
-      <w:proofErr w:type="spellEnd"/>
-      <w:r>
-        <w:rPr>
-          <w:rFonts w:ascii="Times New Roman" w:hAnsi="Times New Roman" w:cs="Times New Roman"/>
-          <w:sz w:val="28"/>
-          <w:szCs w:val="28"/>
-          <w:lang w:val="en-US"/>
-        </w:rPr>
-        <w:t>&gt;2&lt;/</w:t>
-      </w:r>
-      <w:proofErr w:type="spellStart"/>
-      <w:r>
-        <w:rPr>
-          <w:rFonts w:ascii="Times New Roman" w:hAnsi="Times New Roman" w:cs="Times New Roman"/>
-          <w:sz w:val="28"/>
-          <w:szCs w:val="28"/>
-          <w:lang w:val="en-US"/>
-        </w:rPr>
-        <w:t>transmitted_power</w:t>
-      </w:r>
-      <w:proofErr w:type="spellEnd"/>
-      <w:r>
-        <w:rPr>
-          <w:rFonts w:ascii="Times New Roman" w:hAnsi="Times New Roman" w:cs="Times New Roman"/>
-          <w:sz w:val="28"/>
-          <w:szCs w:val="28"/>
-          <w:lang w:val="en-US"/>
-        </w:rPr>
-        <w:t>&gt;</w:t>
-      </w:r>
-    </w:p>
-    <w:p>
-      <w:pPr>
-        <w:ind w:left="-426" w:firstLine="425"/>
-        <w:jc w:val="both"/>
-        <w:rPr>
-          <w:rFonts w:ascii="Times New Roman" w:hAnsi="Times New Roman" w:cs="Times New Roman"/>
-          <w:sz w:val="28"/>
-          <w:szCs w:val="28"/>
-          <w:lang w:val="en-US"/>
-        </w:rPr>
-      </w:pPr>
-      <w:r>
-        <w:rPr>
-          <w:rFonts w:ascii="Times New Roman" w:hAnsi="Times New Roman" w:cs="Times New Roman"/>
-          <w:sz w:val="28"/>
-          <w:szCs w:val="28"/>
-          <w:lang w:val="en-US"/>
-        </w:rPr>
-        <w:t xml:space="preserve">    &lt;bandwidth&gt;2&lt;/bandwidth&gt;</w:t>
-      </w:r>
-    </w:p>
-    <w:p>
-      <w:pPr>
-        <w:ind w:left="-426" w:firstLine="425"/>
-        <w:jc w:val="both"/>
-        <w:rPr>
-          <w:rFonts w:ascii="Times New Roman" w:hAnsi="Times New Roman" w:cs="Times New Roman"/>
-          <w:sz w:val="28"/>
-          <w:szCs w:val="28"/>
-          <w:lang w:val="en-US"/>
-        </w:rPr>
-      </w:pPr>
-      <w:r>
-        <w:rPr>
-          <w:rFonts w:ascii="Times New Roman" w:hAnsi="Times New Roman" w:cs="Times New Roman"/>
-          <w:sz w:val="28"/>
-          <w:szCs w:val="28"/>
-          <w:lang w:val="en-US"/>
-        </w:rPr>
-        <w:lastRenderedPageBreak/>
-        <w:t xml:space="preserve">    &lt;</w:t>
-      </w:r>
-      <w:proofErr w:type="spellStart"/>
-      <w:r>
-        <w:rPr>
-          <w:rFonts w:ascii="Times New Roman" w:hAnsi="Times New Roman" w:cs="Times New Roman"/>
-          <w:sz w:val="28"/>
-          <w:szCs w:val="28"/>
-          <w:lang w:val="en-US"/>
-        </w:rPr>
-        <w:t>id_RP_out</w:t>
-      </w:r>
-      <w:proofErr w:type="spellEnd"/>
-      <w:r>
-        <w:rPr>
-          <w:rFonts w:ascii="Times New Roman" w:hAnsi="Times New Roman" w:cs="Times New Roman"/>
-          <w:sz w:val="28"/>
-          <w:szCs w:val="28"/>
-          <w:lang w:val="en-US"/>
-        </w:rPr>
-        <w:t>&gt;1&lt;/</w:t>
-      </w:r>
-      <w:proofErr w:type="spellStart"/>
-      <w:r>
-        <w:rPr>
-          <w:rFonts w:ascii="Times New Roman" w:hAnsi="Times New Roman" w:cs="Times New Roman"/>
-          <w:sz w:val="28"/>
-          <w:szCs w:val="28"/>
-          <w:lang w:val="en-US"/>
-        </w:rPr>
-        <w:t>id_RP_out</w:t>
-      </w:r>
-      <w:proofErr w:type="spellEnd"/>
-      <w:r>
-        <w:rPr>
-          <w:rFonts w:ascii="Times New Roman" w:hAnsi="Times New Roman" w:cs="Times New Roman"/>
-          <w:sz w:val="28"/>
-          <w:szCs w:val="28"/>
-          <w:lang w:val="en-US"/>
-        </w:rPr>
-        <w:t>&gt;</w:t>
-      </w:r>
-    </w:p>
-    <w:p>
-      <w:pPr>
-        <w:ind w:left="-426" w:firstLine="425"/>
-        <w:jc w:val="both"/>
-        <w:rPr>
-          <w:rFonts w:ascii="Times New Roman" w:hAnsi="Times New Roman" w:cs="Times New Roman"/>
-          <w:sz w:val="28"/>
-          <w:szCs w:val="28"/>
-          <w:lang w:val="en-US"/>
-        </w:rPr>
-      </w:pPr>
-      <w:r>
-        <w:rPr>
-          <w:rFonts w:ascii="Times New Roman" w:hAnsi="Times New Roman" w:cs="Times New Roman"/>
-          <w:sz w:val="28"/>
-          <w:szCs w:val="28"/>
-          <w:lang w:val="en-US"/>
-        </w:rPr>
-        <w:t xml:space="preserve">    &lt;</w:t>
-      </w:r>
-      <w:proofErr w:type="spellStart"/>
-      <w:r>
-        <w:rPr>
-          <w:rFonts w:ascii="Times New Roman" w:hAnsi="Times New Roman" w:cs="Times New Roman"/>
-          <w:sz w:val="28"/>
-          <w:szCs w:val="28"/>
-          <w:lang w:val="en-US"/>
-        </w:rPr>
-        <w:t>id_TP_out</w:t>
-      </w:r>
-      <w:proofErr w:type="spellEnd"/>
-      <w:r>
-        <w:rPr>
-          <w:rFonts w:ascii="Times New Roman" w:hAnsi="Times New Roman" w:cs="Times New Roman"/>
-          <w:sz w:val="28"/>
-          <w:szCs w:val="28"/>
-          <w:lang w:val="en-US"/>
-        </w:rPr>
-        <w:t>/&gt;</w:t>
-      </w:r>
-    </w:p>
-    <w:p>
-      <w:pPr>
-        <w:ind w:left="-426" w:firstLine="425"/>
-        <w:jc w:val="both"/>
-        <w:rPr>
-          <w:rFonts w:ascii="Times New Roman" w:hAnsi="Times New Roman" w:cs="Times New Roman"/>
-          <w:sz w:val="28"/>
-          <w:szCs w:val="28"/>
-          <w:lang w:val="en-US"/>
-        </w:rPr>
-      </w:pPr>
-      <w:r>
-        <w:rPr>
-          <w:rFonts w:ascii="Times New Roman" w:hAnsi="Times New Roman" w:cs="Times New Roman"/>
-          <w:sz w:val="28"/>
-          <w:szCs w:val="28"/>
-          <w:lang w:val="en-US"/>
-        </w:rPr>
-        <w:t xml:space="preserve">    &lt;</w:t>
-      </w:r>
-      <w:proofErr w:type="spellStart"/>
-      <w:r>
-        <w:rPr>
-          <w:rFonts w:ascii="Times New Roman" w:hAnsi="Times New Roman" w:cs="Times New Roman"/>
-          <w:sz w:val="28"/>
-          <w:szCs w:val="28"/>
-          <w:lang w:val="en-US"/>
-        </w:rPr>
-        <w:t>id_RP_in</w:t>
-      </w:r>
-      <w:proofErr w:type="spellEnd"/>
-      <w:r>
-        <w:rPr>
-          <w:rFonts w:ascii="Times New Roman" w:hAnsi="Times New Roman" w:cs="Times New Roman"/>
-          <w:sz w:val="28"/>
-          <w:szCs w:val="28"/>
-          <w:lang w:val="en-US"/>
-        </w:rPr>
-        <w:t>/&gt;</w:t>
-      </w:r>
-    </w:p>
-    <w:p>
-      <w:pPr>
-        <w:ind w:left="-426" w:firstLine="425"/>
-        <w:jc w:val="both"/>
-        <w:rPr>
-          <w:rFonts w:ascii="Times New Roman" w:hAnsi="Times New Roman" w:cs="Times New Roman"/>
-          <w:sz w:val="28"/>
-          <w:szCs w:val="28"/>
-          <w:lang w:val="en-US"/>
-        </w:rPr>
-      </w:pPr>
-      <w:r>
-        <w:rPr>
-          <w:rFonts w:ascii="Times New Roman" w:hAnsi="Times New Roman" w:cs="Times New Roman"/>
-          <w:sz w:val="28"/>
-          <w:szCs w:val="28"/>
-          <w:lang w:val="en-US"/>
-        </w:rPr>
-        <w:t xml:space="preserve">    &lt;</w:t>
-      </w:r>
-      <w:proofErr w:type="spellStart"/>
-      <w:r>
-        <w:rPr>
-          <w:rFonts w:ascii="Times New Roman" w:hAnsi="Times New Roman" w:cs="Times New Roman"/>
-          <w:sz w:val="28"/>
-          <w:szCs w:val="28"/>
-          <w:lang w:val="en-US"/>
-        </w:rPr>
-        <w:t>id_TP_in</w:t>
-      </w:r>
-      <w:proofErr w:type="spellEnd"/>
-      <w:r>
-        <w:rPr>
-          <w:rFonts w:ascii="Times New Roman" w:hAnsi="Times New Roman" w:cs="Times New Roman"/>
-          <w:sz w:val="28"/>
-          <w:szCs w:val="28"/>
-          <w:lang w:val="en-US"/>
-        </w:rPr>
-        <w:t>&gt;1&lt;/</w:t>
-      </w:r>
-      <w:proofErr w:type="spellStart"/>
-      <w:r>
-        <w:rPr>
-          <w:rFonts w:ascii="Times New Roman" w:hAnsi="Times New Roman" w:cs="Times New Roman"/>
-          <w:sz w:val="28"/>
-          <w:szCs w:val="28"/>
-          <w:lang w:val="en-US"/>
-        </w:rPr>
-        <w:t>id_TP_in</w:t>
-      </w:r>
-      <w:proofErr w:type="spellEnd"/>
-      <w:r>
-        <w:rPr>
-          <w:rFonts w:ascii="Times New Roman" w:hAnsi="Times New Roman" w:cs="Times New Roman"/>
-          <w:sz w:val="28"/>
-          <w:szCs w:val="28"/>
-          <w:lang w:val="en-US"/>
-        </w:rPr>
-        <w:t>&gt;</w:t>
-      </w:r>
-    </w:p>
-    <w:p>
-      <w:pPr>
-        <w:ind w:left="-426" w:firstLine="425"/>
-        <w:jc w:val="both"/>
-        <w:rPr>
-          <w:rFonts w:ascii="Times New Roman" w:hAnsi="Times New Roman" w:cs="Times New Roman"/>
-          <w:sz w:val="28"/>
-          <w:szCs w:val="28"/>
-          <w:lang w:val="en-US"/>
-        </w:rPr>
-      </w:pPr>
-      <w:r>
-        <w:rPr>
-          <w:rFonts w:ascii="Times New Roman" w:hAnsi="Times New Roman" w:cs="Times New Roman"/>
-          <w:sz w:val="28"/>
-          <w:szCs w:val="28"/>
-          <w:lang w:val="en-US"/>
-        </w:rPr>
-        <w:t xml:space="preserve">  &lt;/</w:t>
-      </w:r>
-      <w:proofErr w:type="spellStart"/>
-      <w:r>
-        <w:rPr>
-          <w:rFonts w:ascii="Times New Roman" w:hAnsi="Times New Roman" w:cs="Times New Roman"/>
-          <w:sz w:val="28"/>
-          <w:szCs w:val="28"/>
-          <w:lang w:val="en-US"/>
-        </w:rPr>
-        <w:t>Cable_line</w:t>
-      </w:r>
-      <w:proofErr w:type="spellEnd"/>
-      <w:r>
-        <w:rPr>
-          <w:rFonts w:ascii="Times New Roman" w:hAnsi="Times New Roman" w:cs="Times New Roman"/>
-          <w:sz w:val="28"/>
-          <w:szCs w:val="28"/>
-          <w:lang w:val="en-US"/>
-        </w:rPr>
-        <w:t>&gt;</w:t>
-      </w:r>
-    </w:p>
-    <w:p>
-      <w:pPr>
-        <w:ind w:left="-426" w:firstLine="425"/>
-        <w:jc w:val="both"/>
-        <w:rPr>
-          <w:rFonts w:ascii="Times New Roman" w:hAnsi="Times New Roman" w:cs="Times New Roman"/>
-          <w:sz w:val="28"/>
-          <w:szCs w:val="28"/>
-          <w:lang w:val="en-US"/>
-        </w:rPr>
-      </w:pPr>
-      <w:r>
-        <w:rPr>
-          <w:rFonts w:ascii="Times New Roman" w:hAnsi="Times New Roman" w:cs="Times New Roman"/>
-          <w:sz w:val="28"/>
-          <w:szCs w:val="28"/>
-          <w:lang w:val="en-US"/>
-        </w:rPr>
-        <w:t xml:space="preserve">  &lt;</w:t>
-      </w:r>
-      <w:proofErr w:type="spellStart"/>
-      <w:r>
-        <w:rPr>
-          <w:rFonts w:ascii="Times New Roman" w:hAnsi="Times New Roman" w:cs="Times New Roman"/>
-          <w:sz w:val="28"/>
-          <w:szCs w:val="28"/>
-          <w:lang w:val="en-US"/>
-        </w:rPr>
-        <w:t>T_substation</w:t>
-      </w:r>
-      <w:proofErr w:type="spellEnd"/>
-      <w:r>
-        <w:rPr>
-          <w:rFonts w:ascii="Times New Roman" w:hAnsi="Times New Roman" w:cs="Times New Roman"/>
-          <w:sz w:val="28"/>
-          <w:szCs w:val="28"/>
-          <w:lang w:val="en-US"/>
-        </w:rPr>
-        <w:t>&gt;</w:t>
-      </w:r>
-    </w:p>
-    <w:p>
-      <w:pPr>
-        <w:ind w:left="-426" w:firstLine="425"/>
-        <w:jc w:val="both"/>
-        <w:rPr>
-          <w:rFonts w:ascii="Times New Roman" w:hAnsi="Times New Roman" w:cs="Times New Roman"/>
-          <w:sz w:val="28"/>
-          <w:szCs w:val="28"/>
-          <w:lang w:val="en-US"/>
-        </w:rPr>
-      </w:pPr>
-      <w:r>
-        <w:rPr>
-          <w:rFonts w:ascii="Times New Roman" w:hAnsi="Times New Roman" w:cs="Times New Roman"/>
-          <w:sz w:val="28"/>
-          <w:szCs w:val="28"/>
-          <w:lang w:val="en-US"/>
-        </w:rPr>
-        <w:t xml:space="preserve">    &lt;</w:t>
-      </w:r>
-      <w:proofErr w:type="spellStart"/>
-      <w:r>
-        <w:rPr>
-          <w:rFonts w:ascii="Times New Roman" w:hAnsi="Times New Roman" w:cs="Times New Roman"/>
-          <w:sz w:val="28"/>
-          <w:szCs w:val="28"/>
-          <w:lang w:val="en-US"/>
-        </w:rPr>
-        <w:t>id_TP</w:t>
-      </w:r>
-      <w:proofErr w:type="spellEnd"/>
-      <w:r>
-        <w:rPr>
-          <w:rFonts w:ascii="Times New Roman" w:hAnsi="Times New Roman" w:cs="Times New Roman"/>
-          <w:sz w:val="28"/>
-          <w:szCs w:val="28"/>
-          <w:lang w:val="en-US"/>
-        </w:rPr>
-        <w:t>&gt;1&lt;/</w:t>
-      </w:r>
-      <w:proofErr w:type="spellStart"/>
-      <w:r>
-        <w:rPr>
-          <w:rFonts w:ascii="Times New Roman" w:hAnsi="Times New Roman" w:cs="Times New Roman"/>
-          <w:sz w:val="28"/>
-          <w:szCs w:val="28"/>
-          <w:lang w:val="en-US"/>
-        </w:rPr>
-        <w:t>id_TP</w:t>
-      </w:r>
-      <w:proofErr w:type="spellEnd"/>
-      <w:r>
-        <w:rPr>
-          <w:rFonts w:ascii="Times New Roman" w:hAnsi="Times New Roman" w:cs="Times New Roman"/>
-          <w:sz w:val="28"/>
-          <w:szCs w:val="28"/>
-          <w:lang w:val="en-US"/>
-        </w:rPr>
-        <w:t>&gt;</w:t>
-      </w:r>
-    </w:p>
-    <w:p>
-      <w:pPr>
-        <w:ind w:left="-426" w:firstLine="425"/>
-        <w:jc w:val="both"/>
-        <w:rPr>
-          <w:rFonts w:ascii="Times New Roman" w:hAnsi="Times New Roman" w:cs="Times New Roman"/>
-          <w:sz w:val="28"/>
-          <w:szCs w:val="28"/>
-          <w:lang w:val="en-US"/>
-        </w:rPr>
-      </w:pPr>
-      <w:r>
-        <w:rPr>
-          <w:rFonts w:ascii="Times New Roman" w:hAnsi="Times New Roman" w:cs="Times New Roman"/>
-          <w:sz w:val="28"/>
-          <w:szCs w:val="28"/>
-          <w:lang w:val="en-US"/>
-        </w:rPr>
-        <w:t xml:space="preserve">    &lt;</w:t>
-      </w:r>
-      <w:proofErr w:type="spellStart"/>
-      <w:r>
-        <w:rPr>
-          <w:rFonts w:ascii="Times New Roman" w:hAnsi="Times New Roman" w:cs="Times New Roman"/>
-          <w:sz w:val="28"/>
-          <w:szCs w:val="28"/>
-          <w:lang w:val="en-US"/>
-        </w:rPr>
-        <w:t>total_power_of_consumers</w:t>
-      </w:r>
-      <w:proofErr w:type="spellEnd"/>
-      <w:r>
-        <w:rPr>
-          <w:rFonts w:ascii="Times New Roman" w:hAnsi="Times New Roman" w:cs="Times New Roman"/>
-          <w:sz w:val="28"/>
-          <w:szCs w:val="28"/>
-          <w:lang w:val="en-US"/>
-        </w:rPr>
-        <w:t>&gt;1&lt;/</w:t>
-      </w:r>
-      <w:proofErr w:type="spellStart"/>
-      <w:r>
-        <w:rPr>
-          <w:rFonts w:ascii="Times New Roman" w:hAnsi="Times New Roman" w:cs="Times New Roman"/>
-          <w:sz w:val="28"/>
-          <w:szCs w:val="28"/>
-          <w:lang w:val="en-US"/>
-        </w:rPr>
-        <w:t>total_power_of_consumers</w:t>
-      </w:r>
-      <w:proofErr w:type="spellEnd"/>
-      <w:r>
-        <w:rPr>
-          <w:rFonts w:ascii="Times New Roman" w:hAnsi="Times New Roman" w:cs="Times New Roman"/>
-          <w:sz w:val="28"/>
-          <w:szCs w:val="28"/>
-          <w:lang w:val="en-US"/>
-        </w:rPr>
-        <w:t>&gt;</w:t>
-      </w:r>
-    </w:p>
-    <w:p>
-      <w:pPr>
-        <w:ind w:left="-426" w:firstLine="425"/>
-        <w:jc w:val="both"/>
-        <w:rPr>
-          <w:rFonts w:ascii="Times New Roman" w:hAnsi="Times New Roman" w:cs="Times New Roman"/>
-          <w:sz w:val="28"/>
-          <w:szCs w:val="28"/>
-          <w:lang w:val="en-US"/>
-        </w:rPr>
-      </w:pPr>
-      <w:r>
-        <w:rPr>
-          <w:rFonts w:ascii="Times New Roman" w:hAnsi="Times New Roman" w:cs="Times New Roman"/>
-          <w:sz w:val="28"/>
-          <w:szCs w:val="28"/>
-          <w:lang w:val="en-US"/>
-        </w:rPr>
-        <w:t xml:space="preserve">    &lt;</w:t>
-      </w:r>
-      <w:proofErr w:type="spellStart"/>
-      <w:r>
-        <w:rPr>
-          <w:rFonts w:ascii="Times New Roman" w:hAnsi="Times New Roman" w:cs="Times New Roman"/>
-          <w:sz w:val="28"/>
-          <w:szCs w:val="28"/>
-          <w:lang w:val="en-US"/>
-        </w:rPr>
-        <w:t>transformer_power</w:t>
-      </w:r>
-      <w:proofErr w:type="spellEnd"/>
-      <w:r>
-        <w:rPr>
-          <w:rFonts w:ascii="Times New Roman" w:hAnsi="Times New Roman" w:cs="Times New Roman"/>
-          <w:sz w:val="28"/>
-          <w:szCs w:val="28"/>
-          <w:lang w:val="en-US"/>
-        </w:rPr>
-        <w:t>&gt;1&lt;/</w:t>
-      </w:r>
-      <w:proofErr w:type="spellStart"/>
-      <w:r>
-        <w:rPr>
-          <w:rFonts w:ascii="Times New Roman" w:hAnsi="Times New Roman" w:cs="Times New Roman"/>
-          <w:sz w:val="28"/>
-          <w:szCs w:val="28"/>
-          <w:lang w:val="en-US"/>
-        </w:rPr>
-        <w:t>transformer_power</w:t>
-      </w:r>
-      <w:proofErr w:type="spellEnd"/>
-      <w:r>
-        <w:rPr>
-          <w:rFonts w:ascii="Times New Roman" w:hAnsi="Times New Roman" w:cs="Times New Roman"/>
-          <w:sz w:val="28"/>
-          <w:szCs w:val="28"/>
-          <w:lang w:val="en-US"/>
-        </w:rPr>
-        <w:t>&gt;</w:t>
-      </w:r>
-    </w:p>
-    <w:p>
-      <w:pPr>
-        <w:ind w:left="-426" w:firstLine="425"/>
-        <w:jc w:val="both"/>
-        <w:rPr>
-          <w:rFonts w:ascii="Times New Roman" w:hAnsi="Times New Roman" w:cs="Times New Roman"/>
-          <w:sz w:val="28"/>
-          <w:szCs w:val="28"/>
-          <w:lang w:val="en-US"/>
-        </w:rPr>
-      </w:pPr>
-      <w:r>
-        <w:rPr>
-          <w:rFonts w:ascii="Times New Roman" w:hAnsi="Times New Roman" w:cs="Times New Roman"/>
-          <w:sz w:val="28"/>
-          <w:szCs w:val="28"/>
-          <w:lang w:val="en-US"/>
-        </w:rPr>
-        <w:t xml:space="preserve">    &lt;</w:t>
-      </w:r>
-      <w:proofErr w:type="spellStart"/>
-      <w:r>
-        <w:rPr>
-          <w:rFonts w:ascii="Times New Roman" w:hAnsi="Times New Roman" w:cs="Times New Roman"/>
-          <w:sz w:val="28"/>
-          <w:szCs w:val="28"/>
-          <w:lang w:val="en-US"/>
-        </w:rPr>
-        <w:t>electrical_reliability</w:t>
-      </w:r>
-      <w:proofErr w:type="spellEnd"/>
-      <w:r>
-        <w:rPr>
-          <w:rFonts w:ascii="Times New Roman" w:hAnsi="Times New Roman" w:cs="Times New Roman"/>
-          <w:sz w:val="28"/>
-          <w:szCs w:val="28"/>
-          <w:lang w:val="en-US"/>
-        </w:rPr>
-        <w:t>&gt;1&lt;/</w:t>
-      </w:r>
-      <w:proofErr w:type="spellStart"/>
-      <w:r>
-        <w:rPr>
-          <w:rFonts w:ascii="Times New Roman" w:hAnsi="Times New Roman" w:cs="Times New Roman"/>
-          <w:sz w:val="28"/>
-          <w:szCs w:val="28"/>
-          <w:lang w:val="en-US"/>
-        </w:rPr>
-        <w:t>electrical_reliability</w:t>
-      </w:r>
-      <w:proofErr w:type="spellEnd"/>
-      <w:r>
-        <w:rPr>
-          <w:rFonts w:ascii="Times New Roman" w:hAnsi="Times New Roman" w:cs="Times New Roman"/>
-          <w:sz w:val="28"/>
-          <w:szCs w:val="28"/>
-          <w:lang w:val="en-US"/>
-        </w:rPr>
-        <w:t>&gt;</w:t>
-      </w:r>
-    </w:p>
-    <w:p>
-      <w:pPr>
-        <w:ind w:left="-426" w:firstLine="425"/>
-        <w:jc w:val="both"/>
-        <w:rPr>
-          <w:rFonts w:ascii="Times New Roman" w:hAnsi="Times New Roman" w:cs="Times New Roman"/>
-          <w:sz w:val="28"/>
-          <w:szCs w:val="28"/>
-          <w:lang w:val="en-US"/>
-        </w:rPr>
-      </w:pPr>
-      <w:r>
-        <w:rPr>
-          <w:rFonts w:ascii="Times New Roman" w:hAnsi="Times New Roman" w:cs="Times New Roman"/>
-          <w:sz w:val="28"/>
-          <w:szCs w:val="28"/>
-          <w:lang w:val="en-US"/>
-        </w:rPr>
-        <w:t xml:space="preserve">    &lt;coordinates&gt;(1,</w:t>
-      </w:r>
-      <w:proofErr w:type="gramStart"/>
-      <w:r>
-        <w:rPr>
-          <w:rFonts w:ascii="Times New Roman" w:hAnsi="Times New Roman" w:cs="Times New Roman"/>
-          <w:sz w:val="28"/>
-          <w:szCs w:val="28"/>
-          <w:lang w:val="en-US"/>
-        </w:rPr>
-        <w:t>1)&lt;</w:t>
-      </w:r>
-      <w:proofErr w:type="gramEnd"/>
-      <w:r>
-        <w:rPr>
-          <w:rFonts w:ascii="Times New Roman" w:hAnsi="Times New Roman" w:cs="Times New Roman"/>
-          <w:sz w:val="28"/>
-          <w:szCs w:val="28"/>
-          <w:lang w:val="en-US"/>
-        </w:rPr>
-        <w:t>/coordinates&gt;</w:t>
-      </w:r>
-    </w:p>
-    <w:p>
-      <w:pPr>
-        <w:ind w:left="-426" w:firstLine="425"/>
-        <w:jc w:val="both"/>
-        <w:rPr>
-          <w:rFonts w:ascii="Times New Roman" w:hAnsi="Times New Roman" w:cs="Times New Roman"/>
-          <w:sz w:val="28"/>
-          <w:szCs w:val="28"/>
-          <w:lang w:val="en-US"/>
-        </w:rPr>
-      </w:pPr>
-      <w:r>
-        <w:rPr>
-          <w:rFonts w:ascii="Times New Roman" w:hAnsi="Times New Roman" w:cs="Times New Roman"/>
-          <w:sz w:val="28"/>
-          <w:szCs w:val="28"/>
-          <w:lang w:val="en-US"/>
-        </w:rPr>
-        <w:t xml:space="preserve">  &lt;/</w:t>
-      </w:r>
-      <w:proofErr w:type="spellStart"/>
-      <w:r>
-        <w:rPr>
-          <w:rFonts w:ascii="Times New Roman" w:hAnsi="Times New Roman" w:cs="Times New Roman"/>
-          <w:sz w:val="28"/>
-          <w:szCs w:val="28"/>
-          <w:lang w:val="en-US"/>
-        </w:rPr>
-        <w:t>T_substation</w:t>
-      </w:r>
-      <w:proofErr w:type="spellEnd"/>
-      <w:r>
-        <w:rPr>
-          <w:rFonts w:ascii="Times New Roman" w:hAnsi="Times New Roman" w:cs="Times New Roman"/>
-          <w:sz w:val="28"/>
-          <w:szCs w:val="28"/>
-          <w:lang w:val="en-US"/>
-        </w:rPr>
-        <w:t>&gt;</w:t>
-      </w:r>
-    </w:p>
-    <w:p>
-      <w:pPr>
-        <w:ind w:left="-426" w:firstLine="425"/>
-        <w:jc w:val="both"/>
-        <w:rPr>
-          <w:rFonts w:ascii="Times New Roman" w:hAnsi="Times New Roman" w:cs="Times New Roman"/>
-          <w:sz w:val="28"/>
-          <w:szCs w:val="28"/>
-          <w:lang w:val="en-US"/>
-        </w:rPr>
-      </w:pPr>
-      <w:r>
-        <w:rPr>
-          <w:rFonts w:ascii="Times New Roman" w:hAnsi="Times New Roman" w:cs="Times New Roman"/>
-          <w:sz w:val="28"/>
-          <w:szCs w:val="28"/>
-          <w:lang w:val="en-US"/>
-        </w:rPr>
-        <w:t xml:space="preserve">  &lt;</w:t>
-      </w:r>
-      <w:proofErr w:type="spellStart"/>
-      <w:r>
-        <w:rPr>
-          <w:rFonts w:ascii="Times New Roman" w:hAnsi="Times New Roman" w:cs="Times New Roman"/>
-          <w:sz w:val="28"/>
-          <w:szCs w:val="28"/>
-          <w:lang w:val="en-US"/>
-        </w:rPr>
-        <w:t>D_substation</w:t>
-      </w:r>
-      <w:proofErr w:type="spellEnd"/>
-      <w:r>
-        <w:rPr>
-          <w:rFonts w:ascii="Times New Roman" w:hAnsi="Times New Roman" w:cs="Times New Roman"/>
-          <w:sz w:val="28"/>
-          <w:szCs w:val="28"/>
-          <w:lang w:val="en-US"/>
-        </w:rPr>
-        <w:t>&gt;</w:t>
-      </w:r>
-    </w:p>
-    <w:p>
-      <w:pPr>
-        <w:ind w:left="-426" w:firstLine="425"/>
-        <w:jc w:val="both"/>
-        <w:rPr>
-          <w:rFonts w:ascii="Times New Roman" w:hAnsi="Times New Roman" w:cs="Times New Roman"/>
-          <w:sz w:val="28"/>
-          <w:szCs w:val="28"/>
-          <w:lang w:val="en-US"/>
-        </w:rPr>
-      </w:pPr>
-      <w:r>
-        <w:rPr>
-          <w:rFonts w:ascii="Times New Roman" w:hAnsi="Times New Roman" w:cs="Times New Roman"/>
-          <w:sz w:val="28"/>
-          <w:szCs w:val="28"/>
-          <w:lang w:val="en-US"/>
-        </w:rPr>
-        <w:t xml:space="preserve">    &lt;</w:t>
-      </w:r>
-      <w:proofErr w:type="spellStart"/>
-      <w:r>
-        <w:rPr>
-          <w:rFonts w:ascii="Times New Roman" w:hAnsi="Times New Roman" w:cs="Times New Roman"/>
-          <w:sz w:val="28"/>
-          <w:szCs w:val="28"/>
-          <w:lang w:val="en-US"/>
-        </w:rPr>
-        <w:t>id_RP</w:t>
-      </w:r>
-      <w:proofErr w:type="spellEnd"/>
-      <w:r>
-        <w:rPr>
-          <w:rFonts w:ascii="Times New Roman" w:hAnsi="Times New Roman" w:cs="Times New Roman"/>
-          <w:sz w:val="28"/>
-          <w:szCs w:val="28"/>
-          <w:lang w:val="en-US"/>
-        </w:rPr>
-        <w:t>&gt;1&lt;/</w:t>
-      </w:r>
-      <w:proofErr w:type="spellStart"/>
-      <w:r>
-        <w:rPr>
-          <w:rFonts w:ascii="Times New Roman" w:hAnsi="Times New Roman" w:cs="Times New Roman"/>
-          <w:sz w:val="28"/>
-          <w:szCs w:val="28"/>
-          <w:lang w:val="en-US"/>
-        </w:rPr>
-        <w:t>id_RP</w:t>
-      </w:r>
-      <w:proofErr w:type="spellEnd"/>
-      <w:r>
-        <w:rPr>
-          <w:rFonts w:ascii="Times New Roman" w:hAnsi="Times New Roman" w:cs="Times New Roman"/>
-          <w:sz w:val="28"/>
-          <w:szCs w:val="28"/>
-          <w:lang w:val="en-US"/>
-        </w:rPr>
-        <w:t>&gt;</w:t>
-      </w:r>
-    </w:p>
-    <w:p>
-      <w:pPr>
-        <w:ind w:left="-426" w:firstLine="425"/>
-        <w:jc w:val="both"/>
-        <w:rPr>
-          <w:rFonts w:ascii="Times New Roman" w:hAnsi="Times New Roman" w:cs="Times New Roman"/>
-          <w:sz w:val="28"/>
-          <w:szCs w:val="28"/>
-          <w:lang w:val="en-US"/>
-        </w:rPr>
-      </w:pPr>
-      <w:r>
-        <w:rPr>
-          <w:rFonts w:ascii="Times New Roman" w:hAnsi="Times New Roman" w:cs="Times New Roman"/>
-          <w:sz w:val="28"/>
-          <w:szCs w:val="28"/>
-          <w:lang w:val="en-US"/>
-        </w:rPr>
-        <w:t xml:space="preserve">    &lt;coordinates&gt;(2,</w:t>
-      </w:r>
-      <w:proofErr w:type="gramStart"/>
-      <w:r>
-        <w:rPr>
-          <w:rFonts w:ascii="Times New Roman" w:hAnsi="Times New Roman" w:cs="Times New Roman"/>
-          <w:sz w:val="28"/>
-          <w:szCs w:val="28"/>
-          <w:lang w:val="en-US"/>
-        </w:rPr>
-        <w:t>1)&lt;</w:t>
-      </w:r>
-      <w:proofErr w:type="gramEnd"/>
-      <w:r>
-        <w:rPr>
-          <w:rFonts w:ascii="Times New Roman" w:hAnsi="Times New Roman" w:cs="Times New Roman"/>
-          <w:sz w:val="28"/>
-          <w:szCs w:val="28"/>
-          <w:lang w:val="en-US"/>
-        </w:rPr>
-        <w:t>/coordinates&gt;</w:t>
-      </w:r>
-    </w:p>
-    <w:p>
-      <w:pPr>
-        <w:ind w:left="-426" w:firstLine="425"/>
-        <w:jc w:val="both"/>
-        <w:rPr>
-          <w:rFonts w:ascii="Times New Roman" w:hAnsi="Times New Roman" w:cs="Times New Roman"/>
-          <w:sz w:val="28"/>
-          <w:szCs w:val="28"/>
-          <w:lang w:val="en-US"/>
-        </w:rPr>
-      </w:pPr>
-      <w:r>
-        <w:rPr>
-          <w:rFonts w:ascii="Times New Roman" w:hAnsi="Times New Roman" w:cs="Times New Roman"/>
-          <w:sz w:val="28"/>
-          <w:szCs w:val="28"/>
-          <w:lang w:val="en-US"/>
-        </w:rPr>
-        <w:t xml:space="preserve">  &lt;/</w:t>
-      </w:r>
-      <w:proofErr w:type="spellStart"/>
-      <w:r>
-        <w:rPr>
-          <w:rFonts w:ascii="Times New Roman" w:hAnsi="Times New Roman" w:cs="Times New Roman"/>
-          <w:sz w:val="28"/>
-          <w:szCs w:val="28"/>
-          <w:lang w:val="en-US"/>
-        </w:rPr>
-        <w:t>D_substation</w:t>
-      </w:r>
-      <w:proofErr w:type="spellEnd"/>
-      <w:r>
-        <w:rPr>
-          <w:rFonts w:ascii="Times New Roman" w:hAnsi="Times New Roman" w:cs="Times New Roman"/>
-          <w:sz w:val="28"/>
-          <w:szCs w:val="28"/>
-          <w:lang w:val="en-US"/>
-        </w:rPr>
-        <w:t>&gt;</w:t>
-      </w:r>
-    </w:p>
-    <w:p>
-      <w:pPr>
-        <w:ind w:left="-426" w:firstLine="425"/>
-        <w:jc w:val="both"/>
-        <w:rPr>
-          <w:rFonts w:ascii="Times New Roman" w:hAnsi="Times New Roman" w:cs="Times New Roman"/>
-          <w:sz w:val="28"/>
-          <w:szCs w:val="28"/>
-          <w:lang w:val="en-US"/>
-        </w:rPr>
-      </w:pPr>
-      <w:r>
-        <w:rPr>
-          <w:rFonts w:ascii="Times New Roman" w:hAnsi="Times New Roman" w:cs="Times New Roman"/>
-          <w:sz w:val="28"/>
-          <w:szCs w:val="28"/>
-          <w:lang w:val="en-US"/>
-        </w:rPr>
-        <w:t xml:space="preserve">  &lt;</w:t>
-      </w:r>
-      <w:proofErr w:type="spellStart"/>
-      <w:r>
-        <w:rPr>
-          <w:rFonts w:ascii="Times New Roman" w:hAnsi="Times New Roman" w:cs="Times New Roman"/>
-          <w:sz w:val="28"/>
-          <w:szCs w:val="28"/>
-          <w:lang w:val="en-US"/>
-        </w:rPr>
-        <w:t>Diesel_generator</w:t>
-      </w:r>
-      <w:proofErr w:type="spellEnd"/>
-      <w:r>
-        <w:rPr>
-          <w:rFonts w:ascii="Times New Roman" w:hAnsi="Times New Roman" w:cs="Times New Roman"/>
-          <w:sz w:val="28"/>
-          <w:szCs w:val="28"/>
-          <w:lang w:val="en-US"/>
-        </w:rPr>
-        <w:t>&gt;</w:t>
-      </w:r>
-    </w:p>
-    <w:p>
-      <w:pPr>
-        <w:ind w:left="-426" w:firstLine="425"/>
-        <w:jc w:val="both"/>
-        <w:rPr>
-          <w:rFonts w:ascii="Times New Roman" w:hAnsi="Times New Roman" w:cs="Times New Roman"/>
-          <w:sz w:val="28"/>
-          <w:szCs w:val="28"/>
-          <w:lang w:val="en-US"/>
-        </w:rPr>
-      </w:pPr>
-      <w:r>
-        <w:rPr>
-          <w:rFonts w:ascii="Times New Roman" w:hAnsi="Times New Roman" w:cs="Times New Roman"/>
-          <w:sz w:val="28"/>
-          <w:szCs w:val="28"/>
-          <w:lang w:val="en-US"/>
-        </w:rPr>
-        <w:t xml:space="preserve">    &lt;</w:t>
-      </w:r>
-      <w:proofErr w:type="spellStart"/>
-      <w:r>
-        <w:rPr>
-          <w:rFonts w:ascii="Times New Roman" w:hAnsi="Times New Roman" w:cs="Times New Roman"/>
-          <w:sz w:val="28"/>
-          <w:szCs w:val="28"/>
-          <w:lang w:val="en-US"/>
-        </w:rPr>
-        <w:t>id_DGU</w:t>
-      </w:r>
-      <w:proofErr w:type="spellEnd"/>
-      <w:r>
-        <w:rPr>
-          <w:rFonts w:ascii="Times New Roman" w:hAnsi="Times New Roman" w:cs="Times New Roman"/>
-          <w:sz w:val="28"/>
-          <w:szCs w:val="28"/>
-          <w:lang w:val="en-US"/>
-        </w:rPr>
-        <w:t>&gt;1&lt;/</w:t>
-      </w:r>
-      <w:proofErr w:type="spellStart"/>
-      <w:r>
-        <w:rPr>
-          <w:rFonts w:ascii="Times New Roman" w:hAnsi="Times New Roman" w:cs="Times New Roman"/>
-          <w:sz w:val="28"/>
-          <w:szCs w:val="28"/>
-          <w:lang w:val="en-US"/>
-        </w:rPr>
-        <w:t>id_DGU</w:t>
-      </w:r>
-      <w:proofErr w:type="spellEnd"/>
-      <w:r>
-        <w:rPr>
-          <w:rFonts w:ascii="Times New Roman" w:hAnsi="Times New Roman" w:cs="Times New Roman"/>
-          <w:sz w:val="28"/>
-          <w:szCs w:val="28"/>
-          <w:lang w:val="en-US"/>
-        </w:rPr>
-        <w:t>&gt;</w:t>
-      </w:r>
-    </w:p>
-    <w:p>
-      <w:pPr>
-        <w:ind w:left="-426" w:firstLine="425"/>
-        <w:jc w:val="both"/>
-        <w:rPr>
-          <w:rFonts w:ascii="Times New Roman" w:hAnsi="Times New Roman" w:cs="Times New Roman"/>
-          <w:sz w:val="28"/>
-          <w:szCs w:val="28"/>
-          <w:lang w:val="en-US"/>
-        </w:rPr>
-      </w:pPr>
-      <w:r>
-        <w:rPr>
-          <w:rFonts w:ascii="Times New Roman" w:hAnsi="Times New Roman" w:cs="Times New Roman"/>
-          <w:sz w:val="28"/>
-          <w:szCs w:val="28"/>
-          <w:lang w:val="en-US"/>
-        </w:rPr>
-        <w:t xml:space="preserve">    &lt;power&gt;1&lt;/power&gt;</w:t>
-      </w:r>
-    </w:p>
-    <w:p>
-      <w:pPr>
-        <w:ind w:left="-426" w:firstLine="425"/>
-        <w:jc w:val="both"/>
-        <w:rPr>
-          <w:rFonts w:ascii="Times New Roman" w:hAnsi="Times New Roman" w:cs="Times New Roman"/>
-          <w:sz w:val="28"/>
-          <w:szCs w:val="28"/>
-          <w:lang w:val="en-US"/>
-        </w:rPr>
-      </w:pPr>
-      <w:r>
-        <w:rPr>
-          <w:rFonts w:ascii="Times New Roman" w:hAnsi="Times New Roman" w:cs="Times New Roman"/>
-          <w:sz w:val="28"/>
-          <w:szCs w:val="28"/>
-          <w:lang w:val="en-US"/>
-        </w:rPr>
-        <w:t xml:space="preserve">    &lt;coordinates&gt;(1,</w:t>
-      </w:r>
-      <w:proofErr w:type="gramStart"/>
-      <w:r>
-        <w:rPr>
-          <w:rFonts w:ascii="Times New Roman" w:hAnsi="Times New Roman" w:cs="Times New Roman"/>
-          <w:sz w:val="28"/>
-          <w:szCs w:val="28"/>
-          <w:lang w:val="en-US"/>
-        </w:rPr>
-        <w:t>1)&lt;</w:t>
-      </w:r>
-      <w:proofErr w:type="gramEnd"/>
-      <w:r>
-        <w:rPr>
-          <w:rFonts w:ascii="Times New Roman" w:hAnsi="Times New Roman" w:cs="Times New Roman"/>
-          <w:sz w:val="28"/>
-          <w:szCs w:val="28"/>
-          <w:lang w:val="en-US"/>
-        </w:rPr>
-        <w:t>/coordinates&gt;</w:t>
-      </w:r>
-    </w:p>
-    <w:p>
-      <w:pPr>
-        <w:ind w:left="-426" w:firstLine="425"/>
-        <w:jc w:val="both"/>
-        <w:rPr>
-          <w:rFonts w:ascii="Times New Roman" w:hAnsi="Times New Roman" w:cs="Times New Roman"/>
-          <w:sz w:val="28"/>
-          <w:szCs w:val="28"/>
-          <w:lang w:val="en-US"/>
-        </w:rPr>
-      </w:pPr>
-      <w:r>
-        <w:rPr>
-          <w:rFonts w:ascii="Times New Roman" w:hAnsi="Times New Roman" w:cs="Times New Roman"/>
-          <w:sz w:val="28"/>
-          <w:szCs w:val="28"/>
-          <w:lang w:val="en-US"/>
-        </w:rPr>
-        <w:t xml:space="preserve">  &lt;/</w:t>
-      </w:r>
-      <w:proofErr w:type="spellStart"/>
-      <w:r>
-        <w:rPr>
-          <w:rFonts w:ascii="Times New Roman" w:hAnsi="Times New Roman" w:cs="Times New Roman"/>
-          <w:sz w:val="28"/>
-          <w:szCs w:val="28"/>
-          <w:lang w:val="en-US"/>
-        </w:rPr>
-        <w:t>Diesel_generator</w:t>
-      </w:r>
-      <w:proofErr w:type="spellEnd"/>
-      <w:r>
-        <w:rPr>
-          <w:rFonts w:ascii="Times New Roman" w:hAnsi="Times New Roman" w:cs="Times New Roman"/>
-          <w:sz w:val="28"/>
-          <w:szCs w:val="28"/>
-          <w:lang w:val="en-US"/>
-        </w:rPr>
-        <w:t>&gt;</w:t>
-      </w:r>
-    </w:p>
-    <w:p>
-      <w:pPr>
-        <w:ind w:left="-426" w:firstLine="425"/>
-        <w:jc w:val="both"/>
-        <w:rPr>
-          <w:rFonts w:ascii="Times New Roman" w:hAnsi="Times New Roman" w:cs="Times New Roman"/>
-          <w:sz w:val="28"/>
-          <w:szCs w:val="28"/>
-        </w:rPr>
-      </w:pPr>
-      <w:r>
-        <w:rPr>
-          <w:rFonts w:ascii="Times New Roman" w:hAnsi="Times New Roman" w:cs="Times New Roman"/>
-          <w:sz w:val="28"/>
-          <w:szCs w:val="28"/>
-        </w:rPr>
-        <w:t>&lt;/</w:t>
-      </w:r>
-      <w:proofErr w:type="spellStart"/>
-      <w:r>
-        <w:rPr>
-          <w:rFonts w:ascii="Times New Roman" w:hAnsi="Times New Roman" w:cs="Times New Roman"/>
-          <w:sz w:val="28"/>
-          <w:szCs w:val="28"/>
-        </w:rPr>
-        <w:t>Data_base</w:t>
-      </w:r>
-      <w:proofErr w:type="spellEnd"/>
-      <w:r>
-        <w:rPr>
-          <w:rFonts w:ascii="Times New Roman" w:hAnsi="Times New Roman" w:cs="Times New Roman"/>
-          <w:sz w:val="28"/>
-          <w:szCs w:val="28"/>
-        </w:rPr>
-        <w:t>&gt;</w:t>
-      </w:r>
     </w:p>
     <w:sectPr>
       <w:pgSz w:w="11906" w:h="16838" w:code="9"/>
@@ -7031,7 +6145,7 @@
   <w:style w:type="paragraph" w:default="1" w:styleId="a">
     <w:name w:val="Normal"/>
     <w:qFormat/>
-    <w:rsid w:val="00264884"/>
+    <w:rsid w:val="00AE6BA8"/>
   </w:style>
   <w:style w:type="character" w:default="1" w:styleId="a0">
     <w:name w:val="Default Paragraph Font"/>
@@ -7382,7 +6496,7 @@
 </file>
 
 <file path=customXml/itemProps1.xml><?xml version="1.0" encoding="utf-8"?>
-<ds:datastoreItem xmlns:ds="http://schemas.openxmlformats.org/officeDocument/2006/customXml" ds:itemID="{6671E856-3F94-4265-B799-4F673A87178A}">
+<ds:datastoreItem xmlns:ds="http://schemas.openxmlformats.org/officeDocument/2006/customXml" ds:itemID="{DFA9194B-C296-4A03-A599-BE113D913CF2}">
   <ds:schemaRefs>
     <ds:schemaRef ds:uri="http://schemas.openxmlformats.org/officeDocument/2006/bibliography"/>
   </ds:schemaRefs>

</xml_diff>